<commit_message>
updated with navigate and dropdown concepts
</commit_message>
<xml_diff>
--- a/Automation Notes.docx
+++ b/Automation Notes.docx
@@ -118,17 +118,12 @@
         </w:numPr>
       </w:pPr>
       <w:proofErr w:type="spellStart"/>
-      <w:proofErr w:type="gramStart"/>
       <w:r>
         <w:t>LinkText</w:t>
       </w:r>
       <w:proofErr w:type="spellEnd"/>
       <w:r>
-        <w:t>(</w:t>
-      </w:r>
-      <w:proofErr w:type="gramEnd"/>
-      <w:r>
-        <w:t>Optional)</w:t>
+        <w:t>(Optional)</w:t>
       </w:r>
     </w:p>
     <w:p/>
@@ -150,17 +145,8 @@
           <w:b/>
           <w:bCs/>
         </w:rPr>
-        <w:t xml:space="preserve">(node </w:t>
-      </w:r>
-      <w:proofErr w:type="gramStart"/>
-      <w:r>
-        <w:rPr>
-          <w:b/>
-          <w:bCs/>
-        </w:rPr>
-        <w:t>Starts)--------</w:t>
-      </w:r>
-      <w:proofErr w:type="gramEnd"/>
+        <w:t>(node Starts)--------</w:t>
+      </w:r>
     </w:p>
     <w:p>
       <w:pPr>
@@ -228,16 +214,7 @@
           <w:bCs/>
           <w:color w:val="70AD47" w:themeColor="accent6"/>
         </w:rPr>
-        <w:t xml:space="preserve"> r-u8s1d css-76zvg2</w:t>
-      </w:r>
-      <w:proofErr w:type="gramStart"/>
-      <w:r>
-        <w:rPr>
-          <w:b/>
-          <w:bCs/>
-          <w:color w:val="70AD47" w:themeColor="accent6"/>
-        </w:rPr>
-        <w:t xml:space="preserve">" </w:t>
+        <w:t xml:space="preserve"> r-u8s1d css-76zvg2" </w:t>
       </w:r>
       <w:r>
         <w:rPr>
@@ -252,15 +229,7 @@
           <w:b/>
           <w:bCs/>
         </w:rPr>
-        <w:t>-------</w:t>
-      </w:r>
-      <w:proofErr w:type="gramEnd"/>
-      <w:r>
-        <w:rPr>
-          <w:b/>
-          <w:bCs/>
-        </w:rPr>
-        <w:t>(Attribute name = “Value”)</w:t>
+        <w:t>-------(Attribute name = “Value”)</w:t>
       </w:r>
     </w:p>
     <w:p>
@@ -373,25 +342,7 @@
           <w:bCs/>
           <w:color w:val="70AD47" w:themeColor="accent6"/>
         </w:rPr>
-        <w:t xml:space="preserve">style="font-family: inherit; top: 8px; width: </w:t>
-      </w:r>
-      <w:proofErr w:type="gramStart"/>
-      <w:r>
-        <w:rPr>
-          <w:b/>
-          <w:bCs/>
-          <w:color w:val="70AD47" w:themeColor="accent6"/>
-        </w:rPr>
-        <w:t>calc(</w:t>
-      </w:r>
-      <w:proofErr w:type="gramEnd"/>
-      <w:r>
-        <w:rPr>
-          <w:b/>
-          <w:bCs/>
-          <w:color w:val="70AD47" w:themeColor="accent6"/>
-        </w:rPr>
-        <w:t>100% - 32px);"</w:t>
+        <w:t>style="font-family: inherit; top: 8px; width: calc(100% - 32px);"</w:t>
       </w:r>
       <w:r>
         <w:rPr>
@@ -792,7 +743,6 @@
         <w:t>//</w:t>
       </w:r>
       <w:proofErr w:type="spellStart"/>
-      <w:proofErr w:type="gramStart"/>
       <w:r>
         <w:rPr>
           <w:b/>
@@ -806,51 +756,25 @@
           <w:b/>
           <w:bCs/>
         </w:rPr>
-        <w:t>[</w:t>
-      </w:r>
-      <w:proofErr w:type="gramEnd"/>
-      <w:r>
-        <w:rPr>
-          <w:b/>
-          <w:bCs/>
-        </w:rPr>
-        <w:t>@Attributename = “value”]</w:t>
-      </w:r>
-    </w:p>
-    <w:p>
-      <w:pPr>
-        <w:spacing w:after="0"/>
-        <w:rPr>
-          <w:b/>
-          <w:bCs/>
-          <w:color w:val="70AD47" w:themeColor="accent6"/>
-        </w:rPr>
-      </w:pPr>
-      <w:r>
-        <w:rPr>
-          <w:b/>
-          <w:bCs/>
-          <w:color w:val="70AD47" w:themeColor="accent6"/>
-        </w:rPr>
-        <w:t>//</w:t>
-      </w:r>
-      <w:proofErr w:type="gramStart"/>
-      <w:r>
-        <w:rPr>
-          <w:b/>
-          <w:bCs/>
-          <w:color w:val="70AD47" w:themeColor="accent6"/>
-        </w:rPr>
-        <w:t>input[</w:t>
-      </w:r>
-      <w:proofErr w:type="gramEnd"/>
-      <w:r>
-        <w:rPr>
-          <w:b/>
-          <w:bCs/>
-          <w:color w:val="70AD47" w:themeColor="accent6"/>
-        </w:rPr>
-        <w:t>@class=”css-1cwyjr8 r-</w:t>
+        <w:t>[@Attributename = “value”]</w:t>
+      </w:r>
+    </w:p>
+    <w:p>
+      <w:pPr>
+        <w:spacing w:after="0"/>
+        <w:rPr>
+          <w:b/>
+          <w:bCs/>
+          <w:color w:val="70AD47" w:themeColor="accent6"/>
+        </w:rPr>
+      </w:pPr>
+      <w:r>
+        <w:rPr>
+          <w:b/>
+          <w:bCs/>
+          <w:color w:val="70AD47" w:themeColor="accent6"/>
+        </w:rPr>
+        <w:t>//input[@class=”css-1cwyjr8 r-</w:t>
       </w:r>
       <w:proofErr w:type="spellStart"/>
       <w:r>
@@ -948,23 +872,7 @@
           <w:b/>
           <w:bCs/>
         </w:rPr>
-        <w:t>[text</w:t>
-      </w:r>
-      <w:proofErr w:type="gramStart"/>
-      <w:r>
-        <w:rPr>
-          <w:b/>
-          <w:bCs/>
-        </w:rPr>
-        <w:t>()=</w:t>
-      </w:r>
-      <w:proofErr w:type="gramEnd"/>
-      <w:r>
-        <w:rPr>
-          <w:b/>
-          <w:bCs/>
-        </w:rPr>
-        <w:t>’</w:t>
+        <w:t>[text()=’</w:t>
       </w:r>
       <w:proofErr w:type="spellStart"/>
       <w:r>
@@ -998,89 +906,61 @@
           <w:bCs/>
           <w:color w:val="70AD47" w:themeColor="accent6"/>
         </w:rPr>
-        <w:t>//div[</w:t>
-      </w:r>
-      <w:proofErr w:type="gramStart"/>
-      <w:r>
-        <w:rPr>
-          <w:b/>
-          <w:bCs/>
-          <w:color w:val="70AD47" w:themeColor="accent6"/>
-        </w:rPr>
-        <w:t>text(</w:t>
-      </w:r>
-      <w:proofErr w:type="gramEnd"/>
-      <w:r>
-        <w:rPr>
-          <w:b/>
-          <w:bCs/>
-          <w:color w:val="70AD47" w:themeColor="accent6"/>
-        </w:rPr>
-        <w:t>)='Departure Date']</w:t>
-      </w:r>
-    </w:p>
-    <w:p>
-      <w:pPr>
-        <w:spacing w:after="0"/>
-        <w:rPr>
-          <w:b/>
-          <w:bCs/>
-        </w:rPr>
-      </w:pPr>
-    </w:p>
-    <w:p>
-      <w:pPr>
-        <w:spacing w:after="0"/>
-        <w:rPr>
-          <w:b/>
-          <w:bCs/>
-        </w:rPr>
-      </w:pPr>
-    </w:p>
-    <w:p>
-      <w:pPr>
-        <w:spacing w:after="0"/>
-        <w:rPr>
-          <w:b/>
-          <w:bCs/>
-        </w:rPr>
-      </w:pPr>
-    </w:p>
-    <w:p>
-      <w:pPr>
-        <w:spacing w:after="0"/>
-        <w:rPr>
-          <w:b/>
-          <w:bCs/>
-        </w:rPr>
-      </w:pPr>
-    </w:p>
-    <w:p>
-      <w:pPr>
-        <w:spacing w:after="0"/>
-        <w:rPr>
-          <w:b/>
-          <w:bCs/>
-          <w:color w:val="FF0000"/>
-        </w:rPr>
-      </w:pPr>
-      <w:proofErr w:type="gramStart"/>
-      <w:r>
-        <w:rPr>
-          <w:b/>
-          <w:bCs/>
-          <w:color w:val="FF0000"/>
-        </w:rPr>
-        <w:t>Code(</w:t>
-      </w:r>
-      <w:proofErr w:type="gramEnd"/>
-      <w:r>
-        <w:rPr>
-          <w:b/>
-          <w:bCs/>
-          <w:color w:val="FF0000"/>
-        </w:rPr>
-        <w:t xml:space="preserve">selenium/eclipse ide) </w:t>
+        <w:t>//div[text()='Departure Date']</w:t>
+      </w:r>
+    </w:p>
+    <w:p>
+      <w:pPr>
+        <w:spacing w:after="0"/>
+        <w:rPr>
+          <w:b/>
+          <w:bCs/>
+        </w:rPr>
+      </w:pPr>
+    </w:p>
+    <w:p>
+      <w:pPr>
+        <w:spacing w:after="0"/>
+        <w:rPr>
+          <w:b/>
+          <w:bCs/>
+        </w:rPr>
+      </w:pPr>
+    </w:p>
+    <w:p>
+      <w:pPr>
+        <w:spacing w:after="0"/>
+        <w:rPr>
+          <w:b/>
+          <w:bCs/>
+        </w:rPr>
+      </w:pPr>
+    </w:p>
+    <w:p>
+      <w:pPr>
+        <w:spacing w:after="0"/>
+        <w:rPr>
+          <w:b/>
+          <w:bCs/>
+        </w:rPr>
+      </w:pPr>
+    </w:p>
+    <w:p>
+      <w:pPr>
+        <w:spacing w:after="0"/>
+        <w:rPr>
+          <w:b/>
+          <w:bCs/>
+          <w:color w:val="FF0000"/>
+        </w:rPr>
+      </w:pPr>
+      <w:r>
+        <w:rPr>
+          <w:b/>
+          <w:bCs/>
+          <w:color w:val="FF0000"/>
+        </w:rPr>
+        <w:t xml:space="preserve">Code(selenium/eclipse ide) </w:t>
       </w:r>
       <w:r>
         <w:rPr>
@@ -1123,23 +1003,13 @@
           <w:color w:val="70AD47" w:themeColor="accent6"/>
         </w:rPr>
       </w:pPr>
-      <w:proofErr w:type="gramStart"/>
-      <w:r>
-        <w:rPr>
-          <w:b/>
-          <w:bCs/>
-          <w:color w:val="70AD47" w:themeColor="accent6"/>
-        </w:rPr>
-        <w:t>Code(</w:t>
-      </w:r>
-      <w:proofErr w:type="gramEnd"/>
-      <w:r>
-        <w:rPr>
-          <w:b/>
-          <w:bCs/>
-          <w:color w:val="70AD47" w:themeColor="accent6"/>
-        </w:rPr>
-        <w:t xml:space="preserve">selenium/eclipse ide) </w:t>
+      <w:r>
+        <w:rPr>
+          <w:b/>
+          <w:bCs/>
+          <w:color w:val="70AD47" w:themeColor="accent6"/>
+        </w:rPr>
+        <w:t xml:space="preserve">Code(selenium/eclipse ide) </w:t>
       </w:r>
       <w:r>
         <w:rPr>
@@ -1584,74 +1454,105 @@
           <w:szCs w:val="18"/>
           <w:shd w:val="clear" w:color="auto" w:fill="FFFFFF"/>
         </w:rPr>
+        <w:t>//input[contains(@id, 'u_0_b_')]</w:t>
+      </w:r>
+    </w:p>
+    <w:p>
+      <w:pPr>
+        <w:spacing w:after="0"/>
+        <w:rPr>
+          <w:b/>
+          <w:bCs/>
+        </w:rPr>
+      </w:pPr>
+      <w:r>
+        <w:rPr>
+          <w:b/>
+          <w:bCs/>
+        </w:rPr>
         <w:t>//</w:t>
       </w:r>
-      <w:proofErr w:type="gramStart"/>
-      <w:r>
-        <w:rPr>
-          <w:rFonts w:ascii="Consolas" w:hAnsi="Consolas"/>
-          <w:b/>
-          <w:bCs/>
-          <w:color w:val="70AD47" w:themeColor="accent6"/>
-          <w:sz w:val="18"/>
-          <w:szCs w:val="18"/>
-          <w:shd w:val="clear" w:color="auto" w:fill="FFFFFF"/>
-        </w:rPr>
-        <w:t>input[</w:t>
-      </w:r>
-      <w:proofErr w:type="gramEnd"/>
-      <w:r>
-        <w:rPr>
-          <w:rFonts w:ascii="Consolas" w:hAnsi="Consolas"/>
-          <w:b/>
-          <w:bCs/>
-          <w:color w:val="70AD47" w:themeColor="accent6"/>
-          <w:sz w:val="18"/>
-          <w:szCs w:val="18"/>
-          <w:shd w:val="clear" w:color="auto" w:fill="FFFFFF"/>
-        </w:rPr>
-        <w:t>contains(@id, 'u_0_b_')]</w:t>
-      </w:r>
-    </w:p>
-    <w:p>
-      <w:pPr>
-        <w:spacing w:after="0"/>
-        <w:rPr>
-          <w:b/>
-          <w:bCs/>
-        </w:rPr>
-      </w:pPr>
-      <w:r>
-        <w:rPr>
-          <w:b/>
-          <w:bCs/>
+      <w:proofErr w:type="spellStart"/>
+      <w:r>
+        <w:rPr>
+          <w:b/>
+          <w:bCs/>
+        </w:rPr>
+        <w:t>tagname</w:t>
+      </w:r>
+      <w:proofErr w:type="spellEnd"/>
+      <w:r>
+        <w:rPr>
+          <w:b/>
+          <w:bCs/>
+        </w:rPr>
+        <w:t>[@Attributename = “value”]</w:t>
+      </w:r>
+    </w:p>
+    <w:p>
+      <w:pPr>
+        <w:spacing w:after="0" w:line="600" w:lineRule="auto"/>
+        <w:rPr>
+          <w:rFonts w:ascii="Consolas" w:hAnsi="Consolas"/>
+          <w:color w:val="FF0000"/>
+          <w:sz w:val="18"/>
+          <w:szCs w:val="18"/>
+          <w:shd w:val="clear" w:color="auto" w:fill="FFFFFF"/>
+        </w:rPr>
+      </w:pPr>
+      <w:r>
+        <w:rPr>
+          <w:rFonts w:ascii="Consolas" w:hAnsi="Consolas"/>
+          <w:color w:val="FF0000"/>
+          <w:sz w:val="18"/>
+          <w:szCs w:val="18"/>
+          <w:shd w:val="clear" w:color="auto" w:fill="FFFFFF"/>
         </w:rPr>
         <w:t>//</w:t>
       </w:r>
       <w:proofErr w:type="spellStart"/>
-      <w:proofErr w:type="gramStart"/>
-      <w:r>
-        <w:rPr>
-          <w:b/>
-          <w:bCs/>
+      <w:r>
+        <w:rPr>
+          <w:rFonts w:ascii="Consolas" w:hAnsi="Consolas"/>
+          <w:color w:val="FF0000"/>
+          <w:sz w:val="18"/>
+          <w:szCs w:val="18"/>
+          <w:shd w:val="clear" w:color="auto" w:fill="FFFFFF"/>
         </w:rPr>
         <w:t>tagname</w:t>
       </w:r>
       <w:proofErr w:type="spellEnd"/>
       <w:r>
         <w:rPr>
-          <w:b/>
-          <w:bCs/>
-        </w:rPr>
-        <w:t>[</w:t>
-      </w:r>
-      <w:proofErr w:type="gramEnd"/>
-      <w:r>
-        <w:rPr>
-          <w:b/>
-          <w:bCs/>
-        </w:rPr>
-        <w:t>@Attributename = “value”]</w:t>
+          <w:rFonts w:ascii="Consolas" w:hAnsi="Consolas"/>
+          <w:color w:val="FF0000"/>
+          <w:sz w:val="18"/>
+          <w:szCs w:val="18"/>
+          <w:shd w:val="clear" w:color="auto" w:fill="FFFFFF"/>
+        </w:rPr>
+        <w:t>[contains(@attriuteName, ‘</w:t>
+      </w:r>
+      <w:proofErr w:type="spellStart"/>
+      <w:r>
+        <w:rPr>
+          <w:rFonts w:ascii="Consolas" w:hAnsi="Consolas"/>
+          <w:color w:val="FF0000"/>
+          <w:sz w:val="18"/>
+          <w:szCs w:val="18"/>
+          <w:shd w:val="clear" w:color="auto" w:fill="FFFFFF"/>
+        </w:rPr>
+        <w:t>PartialValue</w:t>
+      </w:r>
+      <w:proofErr w:type="spellEnd"/>
+      <w:r>
+        <w:rPr>
+          <w:rFonts w:ascii="Consolas" w:hAnsi="Consolas"/>
+          <w:color w:val="FF0000"/>
+          <w:sz w:val="18"/>
+          <w:szCs w:val="18"/>
+          <w:shd w:val="clear" w:color="auto" w:fill="FFFFFF"/>
+        </w:rPr>
+        <w:t>’)]</w:t>
       </w:r>
     </w:p>
     <w:p>
@@ -1659,322 +1560,191 @@
         <w:spacing w:after="0" w:line="600" w:lineRule="auto"/>
         <w:rPr>
           <w:rFonts w:ascii="Consolas" w:hAnsi="Consolas"/>
-          <w:color w:val="FF0000"/>
-          <w:sz w:val="18"/>
-          <w:szCs w:val="18"/>
-          <w:shd w:val="clear" w:color="auto" w:fill="FFFFFF"/>
-        </w:rPr>
-      </w:pPr>
-      <w:r>
-        <w:rPr>
-          <w:rFonts w:ascii="Consolas" w:hAnsi="Consolas"/>
-          <w:color w:val="FF0000"/>
+          <w:b/>
+          <w:bCs/>
+          <w:sz w:val="18"/>
+          <w:szCs w:val="18"/>
+          <w:shd w:val="clear" w:color="auto" w:fill="FFFFFF"/>
+        </w:rPr>
+      </w:pPr>
+      <w:r>
+        <w:rPr>
+          <w:rFonts w:ascii="Consolas" w:hAnsi="Consolas"/>
+          <w:b/>
+          <w:bCs/>
           <w:sz w:val="18"/>
           <w:szCs w:val="18"/>
           <w:shd w:val="clear" w:color="auto" w:fill="FFFFFF"/>
         </w:rPr>
         <w:t>//</w:t>
       </w:r>
+      <w:r>
+        <w:rPr>
+          <w:rFonts w:ascii="Consolas" w:hAnsi="Consolas"/>
+          <w:b/>
+          <w:bCs/>
+          <w:sz w:val="18"/>
+          <w:szCs w:val="18"/>
+          <w:shd w:val="clear" w:color="auto" w:fill="FFFFFF"/>
+        </w:rPr>
+        <w:t>input[@id=’</w:t>
+      </w:r>
+      <w:r>
+        <w:rPr>
+          <w:rStyle w:val="webkit-html-attribute-value"/>
+          <w:rFonts w:ascii="Consolas" w:hAnsi="Consolas"/>
+          <w:color w:val="202124"/>
+          <w:sz w:val="18"/>
+          <w:szCs w:val="18"/>
+        </w:rPr>
+        <w:t>u_0_b_</w:t>
+      </w:r>
+      <w:r>
+        <w:rPr>
+          <w:rStyle w:val="webkit-html-attribute-value"/>
+          <w:rFonts w:ascii="Consolas" w:hAnsi="Consolas"/>
+          <w:color w:val="FF0000"/>
+          <w:sz w:val="18"/>
+          <w:szCs w:val="18"/>
+        </w:rPr>
+        <w:t>qR</w:t>
+      </w:r>
+      <w:r>
+        <w:rPr>
+          <w:rFonts w:ascii="Consolas" w:hAnsi="Consolas"/>
+          <w:b/>
+          <w:bCs/>
+          <w:sz w:val="18"/>
+          <w:szCs w:val="18"/>
+          <w:shd w:val="clear" w:color="auto" w:fill="FFFFFF"/>
+        </w:rPr>
+        <w:t>’]  (fails because dynamic application)</w:t>
+      </w:r>
+    </w:p>
+    <w:p>
+      <w:pPr>
+        <w:spacing w:after="0" w:line="600" w:lineRule="auto"/>
+        <w:rPr>
+          <w:rFonts w:ascii="Consolas" w:hAnsi="Consolas"/>
+          <w:b/>
+          <w:bCs/>
+          <w:sz w:val="18"/>
+          <w:szCs w:val="18"/>
+          <w:shd w:val="clear" w:color="auto" w:fill="FFFFFF"/>
+        </w:rPr>
+      </w:pPr>
+      <w:r>
+        <w:rPr>
+          <w:rFonts w:ascii="Consolas" w:hAnsi="Consolas"/>
+          <w:b/>
+          <w:bCs/>
+          <w:sz w:val="18"/>
+          <w:szCs w:val="18"/>
+          <w:shd w:val="clear" w:color="auto" w:fill="FFFFFF"/>
+        </w:rPr>
+        <w:t>//input[contains(@id, ‘</w:t>
+      </w:r>
+      <w:r>
+        <w:rPr>
+          <w:rStyle w:val="webkit-html-attribute-value"/>
+          <w:rFonts w:ascii="Consolas" w:hAnsi="Consolas"/>
+          <w:color w:val="202124"/>
+          <w:sz w:val="18"/>
+          <w:szCs w:val="18"/>
+        </w:rPr>
+        <w:t>u_0_b_</w:t>
+      </w:r>
+      <w:r>
+        <w:rPr>
+          <w:rFonts w:ascii="Consolas" w:hAnsi="Consolas"/>
+          <w:b/>
+          <w:bCs/>
+          <w:sz w:val="18"/>
+          <w:szCs w:val="18"/>
+          <w:shd w:val="clear" w:color="auto" w:fill="FFFFFF"/>
+        </w:rPr>
+        <w:t>’)]</w:t>
+      </w:r>
+    </w:p>
+    <w:p>
+      <w:pPr>
+        <w:spacing w:after="0" w:line="600" w:lineRule="auto"/>
+        <w:rPr>
+          <w:rFonts w:ascii="Consolas" w:hAnsi="Consolas"/>
+          <w:b/>
+          <w:bCs/>
+          <w:sz w:val="18"/>
+          <w:szCs w:val="18"/>
+          <w:shd w:val="clear" w:color="auto" w:fill="FFFFFF"/>
+        </w:rPr>
+      </w:pPr>
+    </w:p>
+    <w:p>
+      <w:pPr>
+        <w:spacing w:after="0" w:line="600" w:lineRule="auto"/>
+        <w:rPr>
+          <w:rFonts w:ascii="Consolas" w:hAnsi="Consolas"/>
+          <w:b/>
+          <w:bCs/>
+          <w:sz w:val="18"/>
+          <w:szCs w:val="18"/>
+          <w:shd w:val="clear" w:color="auto" w:fill="FFFFFF"/>
+        </w:rPr>
+      </w:pPr>
+      <w:r>
+        <w:rPr>
+          <w:rFonts w:ascii="Consolas" w:hAnsi="Consolas"/>
+          <w:b/>
+          <w:bCs/>
+          <w:sz w:val="18"/>
+          <w:szCs w:val="18"/>
+          <w:shd w:val="clear" w:color="auto" w:fill="FFFFFF"/>
+        </w:rPr>
+        <w:t>With text:</w:t>
+      </w:r>
+    </w:p>
+    <w:p>
+      <w:pPr>
+        <w:spacing w:after="0"/>
+        <w:rPr>
+          <w:b/>
+          <w:bCs/>
+        </w:rPr>
+      </w:pPr>
+      <w:r>
+        <w:rPr>
+          <w:b/>
+          <w:bCs/>
+        </w:rPr>
+        <w:t>//</w:t>
+      </w:r>
       <w:proofErr w:type="spellStart"/>
-      <w:proofErr w:type="gramStart"/>
-      <w:r>
-        <w:rPr>
-          <w:rFonts w:ascii="Consolas" w:hAnsi="Consolas"/>
-          <w:color w:val="FF0000"/>
-          <w:sz w:val="18"/>
-          <w:szCs w:val="18"/>
-          <w:shd w:val="clear" w:color="auto" w:fill="FFFFFF"/>
+      <w:r>
+        <w:rPr>
+          <w:b/>
+          <w:bCs/>
         </w:rPr>
         <w:t>tagname</w:t>
       </w:r>
       <w:proofErr w:type="spellEnd"/>
       <w:r>
         <w:rPr>
-          <w:rFonts w:ascii="Consolas" w:hAnsi="Consolas"/>
-          <w:color w:val="FF0000"/>
-          <w:sz w:val="18"/>
-          <w:szCs w:val="18"/>
-          <w:shd w:val="clear" w:color="auto" w:fill="FFFFFF"/>
-        </w:rPr>
-        <w:t>[</w:t>
-      </w:r>
-      <w:proofErr w:type="gramEnd"/>
-      <w:r>
-        <w:rPr>
-          <w:rFonts w:ascii="Consolas" w:hAnsi="Consolas"/>
-          <w:color w:val="FF0000"/>
-          <w:sz w:val="18"/>
-          <w:szCs w:val="18"/>
-          <w:shd w:val="clear" w:color="auto" w:fill="FFFFFF"/>
-        </w:rPr>
-        <w:t>contains(@attriuteName, ‘</w:t>
+          <w:b/>
+          <w:bCs/>
+        </w:rPr>
+        <w:t>[text()=’</w:t>
       </w:r>
       <w:proofErr w:type="spellStart"/>
       <w:r>
         <w:rPr>
-          <w:rFonts w:ascii="Consolas" w:hAnsi="Consolas"/>
-          <w:color w:val="FF0000"/>
-          <w:sz w:val="18"/>
-          <w:szCs w:val="18"/>
-          <w:shd w:val="clear" w:color="auto" w:fill="FFFFFF"/>
-        </w:rPr>
-        <w:t>PartialValue</w:t>
+          <w:b/>
+          <w:bCs/>
+        </w:rPr>
+        <w:t>lintext</w:t>
       </w:r>
       <w:proofErr w:type="spellEnd"/>
       <w:r>
         <w:rPr>
-          <w:rFonts w:ascii="Consolas" w:hAnsi="Consolas"/>
-          <w:color w:val="FF0000"/>
-          <w:sz w:val="18"/>
-          <w:szCs w:val="18"/>
-          <w:shd w:val="clear" w:color="auto" w:fill="FFFFFF"/>
-        </w:rPr>
-        <w:t>’)]</w:t>
-      </w:r>
-    </w:p>
-    <w:p>
-      <w:pPr>
-        <w:spacing w:after="0" w:line="600" w:lineRule="auto"/>
-        <w:rPr>
-          <w:rFonts w:ascii="Consolas" w:hAnsi="Consolas"/>
-          <w:b/>
-          <w:bCs/>
-          <w:sz w:val="18"/>
-          <w:szCs w:val="18"/>
-          <w:shd w:val="clear" w:color="auto" w:fill="FFFFFF"/>
-        </w:rPr>
-      </w:pPr>
-      <w:r>
-        <w:rPr>
-          <w:rFonts w:ascii="Consolas" w:hAnsi="Consolas"/>
-          <w:b/>
-          <w:bCs/>
-          <w:sz w:val="18"/>
-          <w:szCs w:val="18"/>
-          <w:shd w:val="clear" w:color="auto" w:fill="FFFFFF"/>
-        </w:rPr>
-        <w:t>//</w:t>
-      </w:r>
-      <w:r>
-        <w:rPr>
-          <w:rFonts w:ascii="Consolas" w:hAnsi="Consolas"/>
-          <w:b/>
-          <w:bCs/>
-          <w:sz w:val="18"/>
-          <w:szCs w:val="18"/>
-          <w:shd w:val="clear" w:color="auto" w:fill="FFFFFF"/>
-        </w:rPr>
-        <w:t>input[@id=’</w:t>
-      </w:r>
-      <w:r>
-        <w:rPr>
-          <w:rStyle w:val="webkit-html-attribute-value"/>
-          <w:rFonts w:ascii="Consolas" w:hAnsi="Consolas"/>
-          <w:color w:val="202124"/>
-          <w:sz w:val="18"/>
-          <w:szCs w:val="18"/>
-        </w:rPr>
-        <w:t>u_0_b_</w:t>
-      </w:r>
-      <w:r>
-        <w:rPr>
-          <w:rStyle w:val="webkit-html-attribute-value"/>
-          <w:rFonts w:ascii="Consolas" w:hAnsi="Consolas"/>
-          <w:color w:val="FF0000"/>
-          <w:sz w:val="18"/>
-          <w:szCs w:val="18"/>
-        </w:rPr>
-        <w:t>qR</w:t>
-      </w:r>
-      <w:proofErr w:type="gramStart"/>
-      <w:r>
-        <w:rPr>
-          <w:rFonts w:ascii="Consolas" w:hAnsi="Consolas"/>
-          <w:b/>
-          <w:bCs/>
-          <w:sz w:val="18"/>
-          <w:szCs w:val="18"/>
-          <w:shd w:val="clear" w:color="auto" w:fill="FFFFFF"/>
-        </w:rPr>
-        <w:t>’]  (</w:t>
-      </w:r>
-      <w:proofErr w:type="gramEnd"/>
-      <w:r>
-        <w:rPr>
-          <w:rFonts w:ascii="Consolas" w:hAnsi="Consolas"/>
-          <w:b/>
-          <w:bCs/>
-          <w:sz w:val="18"/>
-          <w:szCs w:val="18"/>
-          <w:shd w:val="clear" w:color="auto" w:fill="FFFFFF"/>
-        </w:rPr>
-        <w:t>fails because dynamic application)</w:t>
-      </w:r>
-    </w:p>
-    <w:p>
-      <w:pPr>
-        <w:spacing w:after="0" w:line="600" w:lineRule="auto"/>
-        <w:rPr>
-          <w:rFonts w:ascii="Consolas" w:hAnsi="Consolas"/>
-          <w:b/>
-          <w:bCs/>
-          <w:sz w:val="18"/>
-          <w:szCs w:val="18"/>
-          <w:shd w:val="clear" w:color="auto" w:fill="FFFFFF"/>
-        </w:rPr>
-      </w:pPr>
-      <w:r>
-        <w:rPr>
-          <w:rFonts w:ascii="Consolas" w:hAnsi="Consolas"/>
-          <w:b/>
-          <w:bCs/>
-          <w:sz w:val="18"/>
-          <w:szCs w:val="18"/>
-          <w:shd w:val="clear" w:color="auto" w:fill="FFFFFF"/>
-        </w:rPr>
-        <w:t>//</w:t>
-      </w:r>
-      <w:proofErr w:type="gramStart"/>
-      <w:r>
-        <w:rPr>
-          <w:rFonts w:ascii="Consolas" w:hAnsi="Consolas"/>
-          <w:b/>
-          <w:bCs/>
-          <w:sz w:val="18"/>
-          <w:szCs w:val="18"/>
-          <w:shd w:val="clear" w:color="auto" w:fill="FFFFFF"/>
-        </w:rPr>
-        <w:t>input[</w:t>
-      </w:r>
-      <w:proofErr w:type="gramEnd"/>
-      <w:r>
-        <w:rPr>
-          <w:rFonts w:ascii="Consolas" w:hAnsi="Consolas"/>
-          <w:b/>
-          <w:bCs/>
-          <w:sz w:val="18"/>
-          <w:szCs w:val="18"/>
-          <w:shd w:val="clear" w:color="auto" w:fill="FFFFFF"/>
-        </w:rPr>
-        <w:t>contains(@id, ‘</w:t>
-      </w:r>
-      <w:r>
-        <w:rPr>
-          <w:rStyle w:val="webkit-html-attribute-value"/>
-          <w:rFonts w:ascii="Consolas" w:hAnsi="Consolas"/>
-          <w:color w:val="202124"/>
-          <w:sz w:val="18"/>
-          <w:szCs w:val="18"/>
-        </w:rPr>
-        <w:t>u_0_b_</w:t>
-      </w:r>
-      <w:r>
-        <w:rPr>
-          <w:rFonts w:ascii="Consolas" w:hAnsi="Consolas"/>
-          <w:b/>
-          <w:bCs/>
-          <w:sz w:val="18"/>
-          <w:szCs w:val="18"/>
-          <w:shd w:val="clear" w:color="auto" w:fill="FFFFFF"/>
-        </w:rPr>
-        <w:t>’)]</w:t>
-      </w:r>
-    </w:p>
-    <w:p>
-      <w:pPr>
-        <w:spacing w:after="0" w:line="600" w:lineRule="auto"/>
-        <w:rPr>
-          <w:rFonts w:ascii="Consolas" w:hAnsi="Consolas"/>
-          <w:b/>
-          <w:bCs/>
-          <w:sz w:val="18"/>
-          <w:szCs w:val="18"/>
-          <w:shd w:val="clear" w:color="auto" w:fill="FFFFFF"/>
-        </w:rPr>
-      </w:pPr>
-    </w:p>
-    <w:p>
-      <w:pPr>
-        <w:spacing w:after="0" w:line="600" w:lineRule="auto"/>
-        <w:rPr>
-          <w:rFonts w:ascii="Consolas" w:hAnsi="Consolas"/>
-          <w:b/>
-          <w:bCs/>
-          <w:sz w:val="18"/>
-          <w:szCs w:val="18"/>
-          <w:shd w:val="clear" w:color="auto" w:fill="FFFFFF"/>
-        </w:rPr>
-      </w:pPr>
-      <w:r>
-        <w:rPr>
-          <w:rFonts w:ascii="Consolas" w:hAnsi="Consolas"/>
-          <w:b/>
-          <w:bCs/>
-          <w:sz w:val="18"/>
-          <w:szCs w:val="18"/>
-          <w:shd w:val="clear" w:color="auto" w:fill="FFFFFF"/>
-        </w:rPr>
-        <w:t>With text:</w:t>
-      </w:r>
-    </w:p>
-    <w:p>
-      <w:pPr>
-        <w:spacing w:after="0"/>
-        <w:rPr>
-          <w:b/>
-          <w:bCs/>
-        </w:rPr>
-      </w:pPr>
-      <w:r>
-        <w:rPr>
-          <w:b/>
-          <w:bCs/>
-        </w:rPr>
-        <w:t>//</w:t>
-      </w:r>
-      <w:proofErr w:type="spellStart"/>
-      <w:r>
-        <w:rPr>
-          <w:b/>
-          <w:bCs/>
-        </w:rPr>
-        <w:t>tagname</w:t>
-      </w:r>
-      <w:proofErr w:type="spellEnd"/>
-      <w:r>
-        <w:rPr>
-          <w:b/>
-          <w:bCs/>
-        </w:rPr>
-        <w:t>[text</w:t>
-      </w:r>
-      <w:proofErr w:type="gramStart"/>
-      <w:r>
-        <w:rPr>
-          <w:b/>
-          <w:bCs/>
-        </w:rPr>
-        <w:t>()=</w:t>
-      </w:r>
-      <w:proofErr w:type="gramEnd"/>
-      <w:r>
-        <w:rPr>
-          <w:b/>
-          <w:bCs/>
-        </w:rPr>
-        <w:t>’</w:t>
-      </w:r>
-      <w:proofErr w:type="spellStart"/>
-      <w:r>
-        <w:rPr>
-          <w:b/>
-          <w:bCs/>
-        </w:rPr>
-        <w:t>lintext</w:t>
-      </w:r>
-      <w:proofErr w:type="spellEnd"/>
-      <w:r>
-        <w:rPr>
           <w:b/>
           <w:bCs/>
         </w:rPr>
@@ -1996,25 +1766,7 @@
           <w:bCs/>
           <w:color w:val="70AD47" w:themeColor="accent6"/>
         </w:rPr>
-        <w:t>//div[</w:t>
-      </w:r>
-      <w:proofErr w:type="gramStart"/>
-      <w:r>
-        <w:rPr>
-          <w:b/>
-          <w:bCs/>
-          <w:color w:val="70AD47" w:themeColor="accent6"/>
-        </w:rPr>
-        <w:t>text(</w:t>
-      </w:r>
-      <w:proofErr w:type="gramEnd"/>
-      <w:r>
-        <w:rPr>
-          <w:b/>
-          <w:bCs/>
-          <w:color w:val="70AD47" w:themeColor="accent6"/>
-        </w:rPr>
-        <w:t>)='Departure Date']</w:t>
+        <w:t>//div[text()='Departure Date']</w:t>
       </w:r>
     </w:p>
     <w:p>
@@ -2063,23 +1815,13 @@
         </w:rPr>
         <w:t>[contains(</w:t>
       </w:r>
-      <w:proofErr w:type="gramStart"/>
-      <w:r>
-        <w:rPr>
-          <w:b/>
-          <w:bCs/>
-          <w:color w:val="70AD47" w:themeColor="accent6"/>
-        </w:rPr>
-        <w:t>text(</w:t>
-      </w:r>
-      <w:proofErr w:type="gramEnd"/>
-      <w:r>
-        <w:rPr>
-          <w:b/>
-          <w:bCs/>
-          <w:color w:val="70AD47" w:themeColor="accent6"/>
-        </w:rPr>
-        <w:t xml:space="preserve">), ‘Partial </w:t>
+      <w:r>
+        <w:rPr>
+          <w:b/>
+          <w:bCs/>
+          <w:color w:val="70AD47" w:themeColor="accent6"/>
+        </w:rPr>
+        <w:t xml:space="preserve">text(), ‘Partial </w:t>
       </w:r>
       <w:proofErr w:type="spellStart"/>
       <w:r>
@@ -2123,25 +1865,7 @@
           <w:bCs/>
           <w:color w:val="FF0000"/>
         </w:rPr>
-        <w:t>//div[contains(</w:t>
-      </w:r>
-      <w:proofErr w:type="gramStart"/>
-      <w:r>
-        <w:rPr>
-          <w:b/>
-          <w:bCs/>
-          <w:color w:val="FF0000"/>
-        </w:rPr>
-        <w:t>text(</w:t>
-      </w:r>
-      <w:proofErr w:type="gramEnd"/>
-      <w:r>
-        <w:rPr>
-          <w:b/>
-          <w:bCs/>
-          <w:color w:val="FF0000"/>
-        </w:rPr>
-        <w:t>), 'Create a new')]</w:t>
+        <w:t>//div[contains(text(), 'Create a new')]</w:t>
       </w:r>
     </w:p>
     <w:p>
@@ -2195,25 +1919,7 @@
           <w:bCs/>
           <w:color w:val="70AD47" w:themeColor="accent6"/>
         </w:rPr>
-        <w:t>[</w:t>
-      </w:r>
-      <w:proofErr w:type="gramStart"/>
-      <w:r>
-        <w:rPr>
-          <w:b/>
-          <w:bCs/>
-          <w:color w:val="70AD47" w:themeColor="accent6"/>
-        </w:rPr>
-        <w:t>text(</w:t>
-      </w:r>
-      <w:proofErr w:type="gramEnd"/>
-      <w:r>
-        <w:rPr>
-          <w:b/>
-          <w:bCs/>
-          <w:color w:val="70AD47" w:themeColor="accent6"/>
-        </w:rPr>
-        <w:t>)=</w:t>
+        <w:t>[text()=</w:t>
       </w:r>
       <w:r>
         <w:rPr>
@@ -2387,31 +2093,7 @@
           <w:szCs w:val="18"/>
           <w:shd w:val="clear" w:color="auto" w:fill="FFFFFF"/>
         </w:rPr>
-        <w:t>//</w:t>
-      </w:r>
-      <w:proofErr w:type="gramStart"/>
-      <w:r>
-        <w:rPr>
-          <w:rFonts w:ascii="Consolas" w:hAnsi="Consolas"/>
-          <w:b/>
-          <w:bCs/>
-          <w:sz w:val="18"/>
-          <w:szCs w:val="18"/>
-          <w:shd w:val="clear" w:color="auto" w:fill="FFFFFF"/>
-        </w:rPr>
-        <w:t>input[</w:t>
-      </w:r>
-      <w:proofErr w:type="gramEnd"/>
-      <w:r>
-        <w:rPr>
-          <w:rFonts w:ascii="Consolas" w:hAnsi="Consolas"/>
-          <w:b/>
-          <w:bCs/>
-          <w:sz w:val="18"/>
-          <w:szCs w:val="18"/>
-          <w:shd w:val="clear" w:color="auto" w:fill="FFFFFF"/>
-        </w:rPr>
-        <w:t>starts-with(@id, 'u_0_b_')]</w:t>
+        <w:t>//input[starts-with(@id, 'u_0_b_')]</w:t>
       </w:r>
       <w:r>
         <w:rPr>
@@ -2446,31 +2128,7 @@
           <w:szCs w:val="18"/>
           <w:shd w:val="clear" w:color="auto" w:fill="FFFFFF"/>
         </w:rPr>
-        <w:t>//</w:t>
-      </w:r>
-      <w:proofErr w:type="gramStart"/>
-      <w:r>
-        <w:rPr>
-          <w:rFonts w:ascii="Consolas" w:hAnsi="Consolas"/>
-          <w:b/>
-          <w:bCs/>
-          <w:sz w:val="18"/>
-          <w:szCs w:val="18"/>
-          <w:shd w:val="clear" w:color="auto" w:fill="FFFFFF"/>
-        </w:rPr>
-        <w:t>input[</w:t>
-      </w:r>
-      <w:proofErr w:type="gramEnd"/>
-      <w:r>
-        <w:rPr>
-          <w:rFonts w:ascii="Consolas" w:hAnsi="Consolas"/>
-          <w:b/>
-          <w:bCs/>
-          <w:sz w:val="18"/>
-          <w:szCs w:val="18"/>
-          <w:shd w:val="clear" w:color="auto" w:fill="FFFFFF"/>
-        </w:rPr>
-        <w:t xml:space="preserve">contains(@id, </w:t>
+        <w:t xml:space="preserve">//input[contains(@id, </w:t>
       </w:r>
       <w:r>
         <w:rPr>
@@ -2539,25 +2197,7 @@
           <w:bCs/>
           <w:color w:val="FF0000"/>
         </w:rPr>
-        <w:t>(</w:t>
-      </w:r>
-      <w:proofErr w:type="gramStart"/>
-      <w:r>
-        <w:rPr>
-          <w:b/>
-          <w:bCs/>
-          <w:color w:val="FF0000"/>
-        </w:rPr>
-        <w:t>text(</w:t>
-      </w:r>
-      <w:proofErr w:type="gramEnd"/>
-      <w:r>
-        <w:rPr>
-          <w:b/>
-          <w:bCs/>
-          <w:color w:val="FF0000"/>
-        </w:rPr>
-        <w:t>), 'Create a new')]</w:t>
+        <w:t>(text(), 'Create a new')]</w:t>
       </w:r>
     </w:p>
     <w:p>
@@ -2920,7 +2560,6 @@
         <w:t>//</w:t>
       </w:r>
       <w:proofErr w:type="spellStart"/>
-      <w:proofErr w:type="gramStart"/>
       <w:r>
         <w:rPr>
           <w:rFonts w:ascii="Consolas" w:hAnsi="Consolas"/>
@@ -2940,18 +2579,7 @@
           <w:szCs w:val="18"/>
           <w:shd w:val="clear" w:color="auto" w:fill="FFFFFF"/>
         </w:rPr>
-        <w:t>[</w:t>
-      </w:r>
-      <w:proofErr w:type="gramEnd"/>
-      <w:r>
-        <w:rPr>
-          <w:rFonts w:ascii="Consolas" w:hAnsi="Consolas"/>
-          <w:color w:val="FF0000"/>
-          <w:sz w:val="18"/>
-          <w:szCs w:val="18"/>
-          <w:shd w:val="clear" w:color="auto" w:fill="FFFFFF"/>
-        </w:rPr>
-        <w:t>ends-with(@attriuteName, ‘</w:t>
+        <w:t>[ends-with(@attriuteName, ‘</w:t>
       </w:r>
       <w:proofErr w:type="spellStart"/>
       <w:r>
@@ -3017,29 +2645,7 @@
           <w:szCs w:val="18"/>
           <w:shd w:val="clear" w:color="auto" w:fill="FFFFFF"/>
         </w:rPr>
-        <w:t>[contains(</w:t>
-      </w:r>
-      <w:proofErr w:type="gramStart"/>
-      <w:r>
-        <w:rPr>
-          <w:rFonts w:ascii="Consolas" w:hAnsi="Consolas"/>
-          <w:color w:val="FF0000"/>
-          <w:sz w:val="18"/>
-          <w:szCs w:val="18"/>
-          <w:shd w:val="clear" w:color="auto" w:fill="FFFFFF"/>
-        </w:rPr>
-        <w:t>text(</w:t>
-      </w:r>
-      <w:proofErr w:type="gramEnd"/>
-      <w:r>
-        <w:rPr>
-          <w:rFonts w:ascii="Consolas" w:hAnsi="Consolas"/>
-          <w:color w:val="FF0000"/>
-          <w:sz w:val="18"/>
-          <w:szCs w:val="18"/>
-          <w:shd w:val="clear" w:color="auto" w:fill="FFFFFF"/>
-        </w:rPr>
-        <w:t>), ‘</w:t>
+        <w:t>[contains(text(), ‘</w:t>
       </w:r>
       <w:proofErr w:type="spellStart"/>
       <w:r>
@@ -3357,29 +2963,7 @@
           <w:szCs w:val="18"/>
           <w:shd w:val="clear" w:color="auto" w:fill="FFFFFF"/>
         </w:rPr>
-        <w:t>//</w:t>
-      </w:r>
-      <w:proofErr w:type="gramStart"/>
-      <w:r>
-        <w:rPr>
-          <w:rFonts w:ascii="Consolas" w:hAnsi="Consolas"/>
-          <w:color w:val="202124"/>
-          <w:sz w:val="18"/>
-          <w:szCs w:val="18"/>
-          <w:shd w:val="clear" w:color="auto" w:fill="FFFFFF"/>
-        </w:rPr>
-        <w:t>input[</w:t>
-      </w:r>
-      <w:proofErr w:type="gramEnd"/>
-      <w:r>
-        <w:rPr>
-          <w:rFonts w:ascii="Consolas" w:hAnsi="Consolas"/>
-          <w:color w:val="202124"/>
-          <w:sz w:val="18"/>
-          <w:szCs w:val="18"/>
-          <w:shd w:val="clear" w:color="auto" w:fill="FFFFFF"/>
-        </w:rPr>
-        <w:t>ends-with(@id, ‘</w:t>
+        <w:t>//input[ends-with(@id, ‘</w:t>
       </w:r>
       <w:r>
         <w:rPr>
@@ -3445,39 +3029,17 @@
           <w:szCs w:val="18"/>
           <w:shd w:val="clear" w:color="auto" w:fill="FFFFFF"/>
         </w:rPr>
-        <w:t>//input[ends-with(</w:t>
-      </w:r>
-      <w:proofErr w:type="gramStart"/>
-      <w:r>
-        <w:rPr>
-          <w:rFonts w:ascii="Consolas" w:hAnsi="Consolas"/>
-          <w:color w:val="FF0000"/>
-          <w:sz w:val="18"/>
-          <w:szCs w:val="18"/>
-          <w:shd w:val="clear" w:color="auto" w:fill="FFFFFF"/>
-        </w:rPr>
-        <w:t>text</w:t>
-      </w:r>
-      <w:r>
-        <w:rPr>
-          <w:rFonts w:ascii="Consolas" w:hAnsi="Consolas"/>
-          <w:color w:val="FF0000"/>
-          <w:sz w:val="18"/>
-          <w:szCs w:val="18"/>
-          <w:shd w:val="clear" w:color="auto" w:fill="FFFFFF"/>
-        </w:rPr>
-        <w:t>(</w:t>
-      </w:r>
-      <w:proofErr w:type="gramEnd"/>
-      <w:r>
-        <w:rPr>
-          <w:rFonts w:ascii="Consolas" w:hAnsi="Consolas"/>
-          <w:color w:val="FF0000"/>
-          <w:sz w:val="18"/>
-          <w:szCs w:val="18"/>
-          <w:shd w:val="clear" w:color="auto" w:fill="FFFFFF"/>
-        </w:rPr>
-        <w:t>)</w:t>
+        <w:t>//input[ends-with(text</w:t>
+      </w:r>
+      <w:r>
+        <w:rPr>
+          <w:rFonts w:ascii="Consolas" w:hAnsi="Consolas"/>
+          <w:color w:val="FF0000"/>
+          <w:sz w:val="18"/>
+          <w:szCs w:val="18"/>
+          <w:shd w:val="clear" w:color="auto" w:fill="FFFFFF"/>
+        </w:rPr>
+        <w:t>()</w:t>
       </w:r>
       <w:r>
         <w:rPr>
@@ -3641,39 +3203,17 @@
           <w:szCs w:val="18"/>
           <w:shd w:val="clear" w:color="auto" w:fill="FFFFFF"/>
         </w:rPr>
-        <w:t>//input[ends-with(</w:t>
-      </w:r>
-      <w:proofErr w:type="gramStart"/>
-      <w:r>
-        <w:rPr>
-          <w:rFonts w:ascii="Consolas" w:hAnsi="Consolas"/>
-          <w:color w:val="FF0000"/>
-          <w:sz w:val="18"/>
-          <w:szCs w:val="18"/>
-          <w:shd w:val="clear" w:color="auto" w:fill="FFFFFF"/>
-        </w:rPr>
-        <w:t>text</w:t>
-      </w:r>
-      <w:r>
-        <w:rPr>
-          <w:rFonts w:ascii="Consolas" w:hAnsi="Consolas"/>
-          <w:color w:val="FF0000"/>
-          <w:sz w:val="18"/>
-          <w:szCs w:val="18"/>
-          <w:shd w:val="clear" w:color="auto" w:fill="FFFFFF"/>
-        </w:rPr>
-        <w:t>(</w:t>
-      </w:r>
-      <w:proofErr w:type="gramEnd"/>
-      <w:r>
-        <w:rPr>
-          <w:rFonts w:ascii="Consolas" w:hAnsi="Consolas"/>
-          <w:color w:val="FF0000"/>
-          <w:sz w:val="18"/>
-          <w:szCs w:val="18"/>
-          <w:shd w:val="clear" w:color="auto" w:fill="FFFFFF"/>
-        </w:rPr>
-        <w:t>)</w:t>
+        <w:t>//input[ends-with(text</w:t>
+      </w:r>
+      <w:r>
+        <w:rPr>
+          <w:rFonts w:ascii="Consolas" w:hAnsi="Consolas"/>
+          <w:color w:val="FF0000"/>
+          <w:sz w:val="18"/>
+          <w:szCs w:val="18"/>
+          <w:shd w:val="clear" w:color="auto" w:fill="FFFFFF"/>
+        </w:rPr>
+        <w:t>()</w:t>
       </w:r>
       <w:r>
         <w:rPr>
@@ -3770,9 +3310,58 @@
           <w:szCs w:val="20"/>
           <w:shd w:val="clear" w:color="auto" w:fill="FFFFFF"/>
         </w:rPr>
-        <w:t>/</w:t>
-      </w:r>
-      <w:proofErr w:type="gramStart"/>
+        <w:t>/parent::div</w:t>
+      </w:r>
+      <w:r>
+        <w:rPr>
+          <w:rFonts w:ascii="Consolas" w:hAnsi="Consolas"/>
+          <w:b/>
+          <w:bCs/>
+          <w:color w:val="70AD47" w:themeColor="accent6"/>
+          <w:sz w:val="20"/>
+          <w:szCs w:val="20"/>
+          <w:shd w:val="clear" w:color="auto" w:fill="FFFFFF"/>
+        </w:rPr>
+        <w:t>/parent::section</w:t>
+      </w:r>
+      <w:r>
+        <w:rPr>
+          <w:rFonts w:ascii="Consolas" w:hAnsi="Consolas"/>
+          <w:b/>
+          <w:bCs/>
+          <w:color w:val="1F4E79" w:themeColor="accent5" w:themeShade="80"/>
+          <w:sz w:val="20"/>
+          <w:szCs w:val="20"/>
+          <w:shd w:val="clear" w:color="auto" w:fill="FFFFFF"/>
+        </w:rPr>
+        <w:t>/parent::div</w:t>
+      </w:r>
+    </w:p>
+    <w:p>
+      <w:pPr>
+        <w:spacing w:after="0" w:line="240" w:lineRule="auto"/>
+        <w:rPr>
+          <w:rFonts w:ascii="Consolas" w:hAnsi="Consolas"/>
+          <w:b/>
+          <w:bCs/>
+          <w:color w:val="1F4E79" w:themeColor="accent5" w:themeShade="80"/>
+          <w:sz w:val="20"/>
+          <w:szCs w:val="20"/>
+          <w:shd w:val="clear" w:color="auto" w:fill="FFFFFF"/>
+        </w:rPr>
+      </w:pPr>
+      <w:r>
+        <w:rPr>
+          <w:rFonts w:ascii="Consolas" w:hAnsi="Consolas"/>
+          <w:b/>
+          <w:bCs/>
+          <w:color w:val="1F4E79" w:themeColor="accent5" w:themeShade="80"/>
+          <w:sz w:val="20"/>
+          <w:szCs w:val="20"/>
+          <w:shd w:val="clear" w:color="auto" w:fill="FFFFFF"/>
+        </w:rPr>
+        <w:t>//button[@id="search_btn"]</w:t>
+      </w:r>
       <w:r>
         <w:rPr>
           <w:rFonts w:ascii="Consolas" w:hAnsi="Consolas"/>
@@ -3783,32 +3372,19 @@
           <w:szCs w:val="20"/>
           <w:shd w:val="clear" w:color="auto" w:fill="FFFFFF"/>
         </w:rPr>
-        <w:t>parent::</w:t>
-      </w:r>
-      <w:proofErr w:type="gramEnd"/>
-      <w:r>
-        <w:rPr>
-          <w:rFonts w:ascii="Consolas" w:hAnsi="Consolas"/>
-          <w:b/>
-          <w:bCs/>
-          <w:color w:val="ED7D31" w:themeColor="accent2"/>
+        <w:t>/..</w:t>
+      </w:r>
+      <w:r>
+        <w:rPr>
+          <w:rFonts w:ascii="Consolas" w:hAnsi="Consolas"/>
+          <w:b/>
+          <w:bCs/>
+          <w:color w:val="70AD47" w:themeColor="accent6"/>
           <w:sz w:val="20"/>
           <w:szCs w:val="20"/>
           <w:shd w:val="clear" w:color="auto" w:fill="FFFFFF"/>
         </w:rPr>
-        <w:t>div</w:t>
-      </w:r>
-      <w:r>
-        <w:rPr>
-          <w:rFonts w:ascii="Consolas" w:hAnsi="Consolas"/>
-          <w:b/>
-          <w:bCs/>
-          <w:color w:val="70AD47" w:themeColor="accent6"/>
-          <w:sz w:val="20"/>
-          <w:szCs w:val="20"/>
-          <w:shd w:val="clear" w:color="auto" w:fill="FFFFFF"/>
-        </w:rPr>
-        <w:t>/parent::section</w:t>
+        <w:t>/..</w:t>
       </w:r>
       <w:r>
         <w:rPr>
@@ -3820,82 +3396,6 @@
           <w:szCs w:val="20"/>
           <w:shd w:val="clear" w:color="auto" w:fill="FFFFFF"/>
         </w:rPr>
-        <w:t>/parent::div</w:t>
-      </w:r>
-    </w:p>
-    <w:p>
-      <w:pPr>
-        <w:spacing w:after="0" w:line="240" w:lineRule="auto"/>
-        <w:rPr>
-          <w:rFonts w:ascii="Consolas" w:hAnsi="Consolas"/>
-          <w:b/>
-          <w:bCs/>
-          <w:color w:val="1F4E79" w:themeColor="accent5" w:themeShade="80"/>
-          <w:sz w:val="20"/>
-          <w:szCs w:val="20"/>
-          <w:shd w:val="clear" w:color="auto" w:fill="FFFFFF"/>
-        </w:rPr>
-      </w:pPr>
-      <w:r>
-        <w:rPr>
-          <w:rFonts w:ascii="Consolas" w:hAnsi="Consolas"/>
-          <w:b/>
-          <w:bCs/>
-          <w:color w:val="1F4E79" w:themeColor="accent5" w:themeShade="80"/>
-          <w:sz w:val="20"/>
-          <w:szCs w:val="20"/>
-          <w:shd w:val="clear" w:color="auto" w:fill="FFFFFF"/>
-        </w:rPr>
-        <w:t>//button[@id="search_btn</w:t>
-      </w:r>
-      <w:proofErr w:type="gramStart"/>
-      <w:r>
-        <w:rPr>
-          <w:rFonts w:ascii="Consolas" w:hAnsi="Consolas"/>
-          <w:b/>
-          <w:bCs/>
-          <w:color w:val="1F4E79" w:themeColor="accent5" w:themeShade="80"/>
-          <w:sz w:val="20"/>
-          <w:szCs w:val="20"/>
-          <w:shd w:val="clear" w:color="auto" w:fill="FFFFFF"/>
-        </w:rPr>
-        <w:t>"]</w:t>
-      </w:r>
-      <w:r>
-        <w:rPr>
-          <w:rFonts w:ascii="Consolas" w:hAnsi="Consolas"/>
-          <w:b/>
-          <w:bCs/>
-          <w:color w:val="ED7D31" w:themeColor="accent2"/>
-          <w:sz w:val="20"/>
-          <w:szCs w:val="20"/>
-          <w:shd w:val="clear" w:color="auto" w:fill="FFFFFF"/>
-        </w:rPr>
-        <w:t>/..</w:t>
-      </w:r>
-      <w:proofErr w:type="gramEnd"/>
-      <w:r>
-        <w:rPr>
-          <w:rFonts w:ascii="Consolas" w:hAnsi="Consolas"/>
-          <w:b/>
-          <w:bCs/>
-          <w:color w:val="70AD47" w:themeColor="accent6"/>
-          <w:sz w:val="20"/>
-          <w:szCs w:val="20"/>
-          <w:shd w:val="clear" w:color="auto" w:fill="FFFFFF"/>
-        </w:rPr>
-        <w:t>/..</w:t>
-      </w:r>
-      <w:r>
-        <w:rPr>
-          <w:rFonts w:ascii="Consolas" w:hAnsi="Consolas"/>
-          <w:b/>
-          <w:bCs/>
-          <w:color w:val="1F4E79" w:themeColor="accent5" w:themeShade="80"/>
-          <w:sz w:val="20"/>
-          <w:szCs w:val="20"/>
-          <w:shd w:val="clear" w:color="auto" w:fill="FFFFFF"/>
-        </w:rPr>
         <w:t>/..</w:t>
       </w:r>
     </w:p>
@@ -3975,10 +3475,12 @@
           <w:szCs w:val="28"/>
           <w:shd w:val="clear" w:color="auto" w:fill="FFFFFF"/>
         </w:rPr>
-        <w:t>//div[@id="search_div"]/</w:t>
-      </w:r>
-      <w:proofErr w:type="gramStart"/>
-      <w:r>
+        <w:t>//div[@id="search_div"]/descendant::span[@id="togglebtn"]</w:t>
+      </w:r>
+    </w:p>
+    <w:p>
+      <w:pPr>
+        <w:spacing w:after="0" w:line="240" w:lineRule="auto"/>
         <w:rPr>
           <w:rFonts w:ascii="Consolas" w:hAnsi="Consolas"/>
           <w:b/>
@@ -3988,10 +3490,11 @@
           <w:szCs w:val="28"/>
           <w:shd w:val="clear" w:color="auto" w:fill="FFFFFF"/>
         </w:rPr>
-        <w:t>descendant::</w:t>
-      </w:r>
-      <w:proofErr w:type="gramEnd"/>
-      <w:r>
+      </w:pPr>
+    </w:p>
+    <w:p>
+      <w:pPr>
+        <w:spacing w:after="0" w:line="240" w:lineRule="auto"/>
         <w:rPr>
           <w:rFonts w:ascii="Consolas" w:hAnsi="Consolas"/>
           <w:b/>
@@ -4001,12 +3504,8 @@
           <w:szCs w:val="28"/>
           <w:shd w:val="clear" w:color="auto" w:fill="FFFFFF"/>
         </w:rPr>
-        <w:t>span[@id="togglebtn"]</w:t>
-      </w:r>
-    </w:p>
-    <w:p>
-      <w:pPr>
-        <w:spacing w:after="0" w:line="240" w:lineRule="auto"/>
+      </w:pPr>
+      <w:r>
         <w:rPr>
           <w:rFonts w:ascii="Consolas" w:hAnsi="Consolas"/>
           <w:b/>
@@ -4016,7 +3515,8 @@
           <w:szCs w:val="28"/>
           <w:shd w:val="clear" w:color="auto" w:fill="FFFFFF"/>
         </w:rPr>
-      </w:pPr>
+        <w:t>//div[@id="search_div"]/section/div/span</w:t>
+      </w:r>
     </w:p>
     <w:p>
       <w:pPr>
@@ -4031,7 +3531,10 @@
           <w:shd w:val="clear" w:color="auto" w:fill="FFFFFF"/>
         </w:rPr>
       </w:pPr>
-      <w:r>
+    </w:p>
+    <w:p>
+      <w:pPr>
+        <w:spacing w:after="0" w:line="240" w:lineRule="auto"/>
         <w:rPr>
           <w:rFonts w:ascii="Consolas" w:hAnsi="Consolas"/>
           <w:b/>
@@ -4041,8 +3544,7 @@
           <w:szCs w:val="28"/>
           <w:shd w:val="clear" w:color="auto" w:fill="FFFFFF"/>
         </w:rPr>
-        <w:t>//div[@id="search_div"]/section/div/span</w:t>
-      </w:r>
+      </w:pPr>
     </w:p>
     <w:p>
       <w:pPr>
@@ -4051,12 +3553,22 @@
           <w:rFonts w:ascii="Consolas" w:hAnsi="Consolas"/>
           <w:b/>
           <w:bCs/>
-          <w:color w:val="00B050"/>
-          <w:sz w:val="28"/>
-          <w:szCs w:val="28"/>
-          <w:shd w:val="clear" w:color="auto" w:fill="FFFFFF"/>
-        </w:rPr>
-      </w:pPr>
+          <w:sz w:val="24"/>
+          <w:szCs w:val="24"/>
+          <w:shd w:val="clear" w:color="auto" w:fill="FFFFFF"/>
+        </w:rPr>
+      </w:pPr>
+      <w:r>
+        <w:rPr>
+          <w:rFonts w:ascii="Consolas" w:hAnsi="Consolas"/>
+          <w:b/>
+          <w:bCs/>
+          <w:sz w:val="24"/>
+          <w:szCs w:val="24"/>
+          <w:shd w:val="clear" w:color="auto" w:fill="FFFFFF"/>
+        </w:rPr>
+        <w:t>23-08-2022</w:t>
+      </w:r>
     </w:p>
     <w:p>
       <w:pPr>
@@ -4065,9 +3577,8 @@
           <w:rFonts w:ascii="Consolas" w:hAnsi="Consolas"/>
           <w:b/>
           <w:bCs/>
-          <w:color w:val="00B050"/>
-          <w:sz w:val="28"/>
-          <w:szCs w:val="28"/>
+          <w:sz w:val="24"/>
+          <w:szCs w:val="24"/>
           <w:shd w:val="clear" w:color="auto" w:fill="FFFFFF"/>
         </w:rPr>
       </w:pPr>
@@ -4079,21 +3590,21 @@
           <w:rFonts w:ascii="Consolas" w:hAnsi="Consolas"/>
           <w:b/>
           <w:bCs/>
-          <w:sz w:val="32"/>
-          <w:szCs w:val="32"/>
-          <w:shd w:val="clear" w:color="auto" w:fill="FFFFFF"/>
-        </w:rPr>
-      </w:pPr>
-      <w:r>
-        <w:rPr>
-          <w:rFonts w:ascii="Consolas" w:hAnsi="Consolas"/>
-          <w:b/>
-          <w:bCs/>
-          <w:sz w:val="32"/>
-          <w:szCs w:val="32"/>
-          <w:shd w:val="clear" w:color="auto" w:fill="FFFFFF"/>
-        </w:rPr>
-        <w:t>23-08-2022</w:t>
+          <w:sz w:val="24"/>
+          <w:szCs w:val="24"/>
+          <w:shd w:val="clear" w:color="auto" w:fill="FFFFFF"/>
+        </w:rPr>
+      </w:pPr>
+      <w:r>
+        <w:rPr>
+          <w:rFonts w:ascii="Consolas" w:hAnsi="Consolas"/>
+          <w:b/>
+          <w:bCs/>
+          <w:sz w:val="24"/>
+          <w:szCs w:val="24"/>
+          <w:shd w:val="clear" w:color="auto" w:fill="FFFFFF"/>
+        </w:rPr>
+        <w:t>Close : It closes the active tab only</w:t>
       </w:r>
     </w:p>
     <w:p>
@@ -4103,11 +3614,22 @@
           <w:rFonts w:ascii="Consolas" w:hAnsi="Consolas"/>
           <w:b/>
           <w:bCs/>
-          <w:sz w:val="32"/>
-          <w:szCs w:val="32"/>
-          <w:shd w:val="clear" w:color="auto" w:fill="FFFFFF"/>
-        </w:rPr>
-      </w:pPr>
+          <w:sz w:val="24"/>
+          <w:szCs w:val="24"/>
+          <w:shd w:val="clear" w:color="auto" w:fill="FFFFFF"/>
+        </w:rPr>
+      </w:pPr>
+      <w:r>
+        <w:rPr>
+          <w:rFonts w:ascii="Consolas" w:hAnsi="Consolas"/>
+          <w:b/>
+          <w:bCs/>
+          <w:sz w:val="24"/>
+          <w:szCs w:val="24"/>
+          <w:shd w:val="clear" w:color="auto" w:fill="FFFFFF"/>
+        </w:rPr>
+        <w:t>Quit : It ends the entire session or closes the whole browser.</w:t>
+      </w:r>
     </w:p>
     <w:p>
       <w:pPr>
@@ -4116,35 +3638,11 @@
           <w:rFonts w:ascii="Consolas" w:hAnsi="Consolas"/>
           <w:b/>
           <w:bCs/>
-          <w:sz w:val="32"/>
-          <w:szCs w:val="32"/>
-          <w:shd w:val="clear" w:color="auto" w:fill="FFFFFF"/>
-        </w:rPr>
-      </w:pPr>
-      <w:proofErr w:type="gramStart"/>
-      <w:r>
-        <w:rPr>
-          <w:rFonts w:ascii="Consolas" w:hAnsi="Consolas"/>
-          <w:b/>
-          <w:bCs/>
-          <w:sz w:val="32"/>
-          <w:szCs w:val="32"/>
-          <w:shd w:val="clear" w:color="auto" w:fill="FFFFFF"/>
-        </w:rPr>
-        <w:t>Close :</w:t>
-      </w:r>
-      <w:proofErr w:type="gramEnd"/>
-      <w:r>
-        <w:rPr>
-          <w:rFonts w:ascii="Consolas" w:hAnsi="Consolas"/>
-          <w:b/>
-          <w:bCs/>
-          <w:sz w:val="32"/>
-          <w:szCs w:val="32"/>
-          <w:shd w:val="clear" w:color="auto" w:fill="FFFFFF"/>
-        </w:rPr>
-        <w:t xml:space="preserve"> It closes the active tab only</w:t>
-      </w:r>
+          <w:sz w:val="24"/>
+          <w:szCs w:val="24"/>
+          <w:shd w:val="clear" w:color="auto" w:fill="FFFFFF"/>
+        </w:rPr>
+      </w:pPr>
     </w:p>
     <w:p>
       <w:pPr>
@@ -4153,35 +3651,11 @@
           <w:rFonts w:ascii="Consolas" w:hAnsi="Consolas"/>
           <w:b/>
           <w:bCs/>
-          <w:sz w:val="32"/>
-          <w:szCs w:val="32"/>
-          <w:shd w:val="clear" w:color="auto" w:fill="FFFFFF"/>
-        </w:rPr>
-      </w:pPr>
-      <w:proofErr w:type="gramStart"/>
-      <w:r>
-        <w:rPr>
-          <w:rFonts w:ascii="Consolas" w:hAnsi="Consolas"/>
-          <w:b/>
-          <w:bCs/>
-          <w:sz w:val="32"/>
-          <w:szCs w:val="32"/>
-          <w:shd w:val="clear" w:color="auto" w:fill="FFFFFF"/>
-        </w:rPr>
-        <w:t>Quit :</w:t>
-      </w:r>
-      <w:proofErr w:type="gramEnd"/>
-      <w:r>
-        <w:rPr>
-          <w:rFonts w:ascii="Consolas" w:hAnsi="Consolas"/>
-          <w:b/>
-          <w:bCs/>
-          <w:sz w:val="32"/>
-          <w:szCs w:val="32"/>
-          <w:shd w:val="clear" w:color="auto" w:fill="FFFFFF"/>
-        </w:rPr>
-        <w:t xml:space="preserve"> It ends the entire session or closes the whole browser.</w:t>
-      </w:r>
+          <w:sz w:val="24"/>
+          <w:szCs w:val="24"/>
+          <w:shd w:val="clear" w:color="auto" w:fill="FFFFFF"/>
+        </w:rPr>
+      </w:pPr>
     </w:p>
     <w:p>
       <w:pPr>
@@ -4190,11 +3664,22 @@
           <w:rFonts w:ascii="Consolas" w:hAnsi="Consolas"/>
           <w:b/>
           <w:bCs/>
-          <w:sz w:val="32"/>
-          <w:szCs w:val="32"/>
-          <w:shd w:val="clear" w:color="auto" w:fill="FFFFFF"/>
-        </w:rPr>
-      </w:pPr>
+          <w:sz w:val="24"/>
+          <w:szCs w:val="24"/>
+          <w:shd w:val="clear" w:color="auto" w:fill="FFFFFF"/>
+        </w:rPr>
+      </w:pPr>
+      <w:r>
+        <w:rPr>
+          <w:rFonts w:ascii="Consolas" w:hAnsi="Consolas"/>
+          <w:b/>
+          <w:bCs/>
+          <w:sz w:val="24"/>
+          <w:szCs w:val="24"/>
+          <w:shd w:val="clear" w:color="auto" w:fill="FFFFFF"/>
+        </w:rPr>
+        <w:t>Assertions:</w:t>
+      </w:r>
     </w:p>
     <w:p>
       <w:pPr>
@@ -4203,11 +3688,22 @@
           <w:rFonts w:ascii="Consolas" w:hAnsi="Consolas"/>
           <w:b/>
           <w:bCs/>
-          <w:sz w:val="32"/>
-          <w:szCs w:val="32"/>
-          <w:shd w:val="clear" w:color="auto" w:fill="FFFFFF"/>
-        </w:rPr>
-      </w:pPr>
+          <w:sz w:val="24"/>
+          <w:szCs w:val="24"/>
+          <w:shd w:val="clear" w:color="auto" w:fill="FFFFFF"/>
+        </w:rPr>
+      </w:pPr>
+      <w:r>
+        <w:rPr>
+          <w:rFonts w:ascii="Consolas" w:hAnsi="Consolas"/>
+          <w:b/>
+          <w:bCs/>
+          <w:sz w:val="24"/>
+          <w:szCs w:val="24"/>
+          <w:shd w:val="clear" w:color="auto" w:fill="FFFFFF"/>
+        </w:rPr>
+        <w:t>Done</w:t>
+      </w:r>
     </w:p>
     <w:p>
       <w:pPr>
@@ -4216,22 +3712,11 @@
           <w:rFonts w:ascii="Consolas" w:hAnsi="Consolas"/>
           <w:b/>
           <w:bCs/>
-          <w:sz w:val="32"/>
-          <w:szCs w:val="32"/>
-          <w:shd w:val="clear" w:color="auto" w:fill="FFFFFF"/>
-        </w:rPr>
-      </w:pPr>
-      <w:r>
-        <w:rPr>
-          <w:rFonts w:ascii="Consolas" w:hAnsi="Consolas"/>
-          <w:b/>
-          <w:bCs/>
-          <w:sz w:val="32"/>
-          <w:szCs w:val="32"/>
-          <w:shd w:val="clear" w:color="auto" w:fill="FFFFFF"/>
-        </w:rPr>
-        <w:t>Assertions:</w:t>
-      </w:r>
+          <w:sz w:val="24"/>
+          <w:szCs w:val="24"/>
+          <w:shd w:val="clear" w:color="auto" w:fill="FFFFFF"/>
+        </w:rPr>
+      </w:pPr>
     </w:p>
     <w:p>
       <w:pPr>
@@ -4240,21 +3725,21 @@
           <w:rFonts w:ascii="Consolas" w:hAnsi="Consolas"/>
           <w:b/>
           <w:bCs/>
-          <w:sz w:val="32"/>
-          <w:szCs w:val="32"/>
-          <w:shd w:val="clear" w:color="auto" w:fill="FFFFFF"/>
-        </w:rPr>
-      </w:pPr>
-      <w:r>
-        <w:rPr>
-          <w:rFonts w:ascii="Consolas" w:hAnsi="Consolas"/>
-          <w:b/>
-          <w:bCs/>
-          <w:sz w:val="32"/>
-          <w:szCs w:val="32"/>
-          <w:shd w:val="clear" w:color="auto" w:fill="FFFFFF"/>
-        </w:rPr>
-        <w:t>Done</w:t>
+          <w:sz w:val="24"/>
+          <w:szCs w:val="24"/>
+          <w:shd w:val="clear" w:color="auto" w:fill="FFFFFF"/>
+        </w:rPr>
+      </w:pPr>
+      <w:r>
+        <w:rPr>
+          <w:rFonts w:ascii="Consolas" w:hAnsi="Consolas"/>
+          <w:b/>
+          <w:bCs/>
+          <w:sz w:val="24"/>
+          <w:szCs w:val="24"/>
+          <w:shd w:val="clear" w:color="auto" w:fill="FFFFFF"/>
+        </w:rPr>
+        <w:t>Dynamic password:</w:t>
       </w:r>
     </w:p>
     <w:p>
@@ -4264,11 +3749,22 @@
           <w:rFonts w:ascii="Consolas" w:hAnsi="Consolas"/>
           <w:b/>
           <w:bCs/>
-          <w:sz w:val="32"/>
-          <w:szCs w:val="32"/>
-          <w:shd w:val="clear" w:color="auto" w:fill="FFFFFF"/>
-        </w:rPr>
-      </w:pPr>
+          <w:sz w:val="24"/>
+          <w:szCs w:val="24"/>
+          <w:shd w:val="clear" w:color="auto" w:fill="FFFFFF"/>
+        </w:rPr>
+      </w:pPr>
+      <w:r>
+        <w:rPr>
+          <w:rFonts w:ascii="Consolas" w:hAnsi="Consolas"/>
+          <w:b/>
+          <w:bCs/>
+          <w:sz w:val="24"/>
+          <w:szCs w:val="24"/>
+          <w:shd w:val="clear" w:color="auto" w:fill="FFFFFF"/>
+        </w:rPr>
+        <w:t>String split:</w:t>
+      </w:r>
     </w:p>
     <w:p>
       <w:pPr>
@@ -4277,22 +3773,11 @@
           <w:rFonts w:ascii="Consolas" w:hAnsi="Consolas"/>
           <w:b/>
           <w:bCs/>
-          <w:sz w:val="32"/>
-          <w:szCs w:val="32"/>
-          <w:shd w:val="clear" w:color="auto" w:fill="FFFFFF"/>
-        </w:rPr>
-      </w:pPr>
-      <w:r>
-        <w:rPr>
-          <w:rFonts w:ascii="Consolas" w:hAnsi="Consolas"/>
-          <w:b/>
-          <w:bCs/>
-          <w:sz w:val="32"/>
-          <w:szCs w:val="32"/>
-          <w:shd w:val="clear" w:color="auto" w:fill="FFFFFF"/>
-        </w:rPr>
-        <w:t>Dynamic password:</w:t>
-      </w:r>
+          <w:sz w:val="24"/>
+          <w:szCs w:val="24"/>
+          <w:shd w:val="clear" w:color="auto" w:fill="FFFFFF"/>
+        </w:rPr>
+      </w:pPr>
     </w:p>
     <w:p>
       <w:pPr>
@@ -4301,22 +3786,340 @@
           <w:rFonts w:ascii="Consolas" w:hAnsi="Consolas"/>
           <w:b/>
           <w:bCs/>
-          <w:sz w:val="32"/>
-          <w:szCs w:val="32"/>
-          <w:shd w:val="clear" w:color="auto" w:fill="FFFFFF"/>
-        </w:rPr>
-      </w:pPr>
-      <w:r>
-        <w:rPr>
-          <w:rFonts w:ascii="Consolas" w:hAnsi="Consolas"/>
-          <w:b/>
-          <w:bCs/>
-          <w:sz w:val="32"/>
-          <w:szCs w:val="32"/>
-          <w:shd w:val="clear" w:color="auto" w:fill="FFFFFF"/>
-        </w:rPr>
-        <w:t>String split:</w:t>
-      </w:r>
+          <w:sz w:val="24"/>
+          <w:szCs w:val="24"/>
+          <w:shd w:val="clear" w:color="auto" w:fill="FFFFFF"/>
+        </w:rPr>
+      </w:pPr>
+      <w:r>
+        <w:rPr>
+          <w:rFonts w:ascii="Consolas" w:hAnsi="Consolas"/>
+          <w:b/>
+          <w:bCs/>
+          <w:sz w:val="24"/>
+          <w:szCs w:val="24"/>
+          <w:shd w:val="clear" w:color="auto" w:fill="FFFFFF"/>
+        </w:rPr>
+        <w:t>24-08-2022</w:t>
+      </w:r>
+    </w:p>
+    <w:p>
+      <w:pPr>
+        <w:spacing w:after="0" w:line="240" w:lineRule="auto"/>
+        <w:rPr>
+          <w:rFonts w:ascii="Consolas" w:hAnsi="Consolas"/>
+          <w:b/>
+          <w:bCs/>
+          <w:sz w:val="24"/>
+          <w:szCs w:val="24"/>
+          <w:shd w:val="clear" w:color="auto" w:fill="FFFFFF"/>
+        </w:rPr>
+      </w:pPr>
+      <w:r>
+        <w:rPr>
+          <w:rFonts w:ascii="Consolas" w:hAnsi="Consolas"/>
+          <w:b/>
+          <w:bCs/>
+          <w:sz w:val="24"/>
+          <w:szCs w:val="24"/>
+          <w:shd w:val="clear" w:color="auto" w:fill="FFFFFF"/>
+        </w:rPr>
+        <w:t>Cross browser testing</w:t>
+      </w:r>
+    </w:p>
+    <w:p>
+      <w:pPr>
+        <w:spacing w:after="0" w:line="240" w:lineRule="auto"/>
+        <w:rPr>
+          <w:rFonts w:ascii="Consolas" w:hAnsi="Consolas"/>
+          <w:b/>
+          <w:bCs/>
+          <w:sz w:val="24"/>
+          <w:szCs w:val="24"/>
+          <w:shd w:val="clear" w:color="auto" w:fill="FFFFFF"/>
+        </w:rPr>
+      </w:pPr>
+      <w:r>
+        <w:rPr>
+          <w:rFonts w:ascii="Consolas" w:hAnsi="Consolas"/>
+          <w:b/>
+          <w:bCs/>
+          <w:sz w:val="24"/>
+          <w:szCs w:val="24"/>
+          <w:shd w:val="clear" w:color="auto" w:fill="FFFFFF"/>
+        </w:rPr>
+        <w:t>Navigate method – forward, back, refresh</w:t>
+      </w:r>
+    </w:p>
+    <w:p>
+      <w:pPr>
+        <w:spacing w:after="0" w:line="240" w:lineRule="auto"/>
+        <w:rPr>
+          <w:rFonts w:ascii="Consolas" w:hAnsi="Consolas"/>
+          <w:b/>
+          <w:bCs/>
+          <w:sz w:val="24"/>
+          <w:szCs w:val="24"/>
+          <w:shd w:val="clear" w:color="auto" w:fill="FFFFFF"/>
+        </w:rPr>
+      </w:pPr>
+    </w:p>
+    <w:p>
+      <w:pPr>
+        <w:spacing w:after="0" w:line="240" w:lineRule="auto"/>
+        <w:rPr>
+          <w:rFonts w:ascii="Consolas" w:hAnsi="Consolas"/>
+          <w:b/>
+          <w:bCs/>
+          <w:sz w:val="24"/>
+          <w:szCs w:val="24"/>
+          <w:shd w:val="clear" w:color="auto" w:fill="FFFFFF"/>
+        </w:rPr>
+      </w:pPr>
+      <w:r>
+        <w:rPr>
+          <w:rFonts w:ascii="Consolas" w:hAnsi="Consolas"/>
+          <w:b/>
+          <w:bCs/>
+          <w:sz w:val="24"/>
+          <w:szCs w:val="24"/>
+          <w:shd w:val="clear" w:color="auto" w:fill="FFFFFF"/>
+        </w:rPr>
+        <w:t>Get – driver will wait until all the components of the page are loaded</w:t>
+      </w:r>
+    </w:p>
+    <w:p>
+      <w:pPr>
+        <w:spacing w:after="0" w:line="240" w:lineRule="auto"/>
+        <w:rPr>
+          <w:rFonts w:ascii="Consolas" w:hAnsi="Consolas"/>
+          <w:b/>
+          <w:bCs/>
+          <w:sz w:val="24"/>
+          <w:szCs w:val="24"/>
+          <w:shd w:val="clear" w:color="auto" w:fill="FFFFFF"/>
+        </w:rPr>
+      </w:pPr>
+      <w:r>
+        <w:rPr>
+          <w:rFonts w:ascii="Consolas" w:hAnsi="Consolas"/>
+          <w:b/>
+          <w:bCs/>
+          <w:sz w:val="24"/>
+          <w:szCs w:val="24"/>
+          <w:shd w:val="clear" w:color="auto" w:fill="FFFFFF"/>
+        </w:rPr>
+        <w:t xml:space="preserve">Naviagte.to()- it will not wait for all components. As soon as the next line component appears. It will perform </w:t>
+      </w:r>
+      <w:proofErr w:type="spellStart"/>
+      <w:r>
+        <w:rPr>
+          <w:rFonts w:ascii="Consolas" w:hAnsi="Consolas"/>
+          <w:b/>
+          <w:bCs/>
+          <w:sz w:val="24"/>
+          <w:szCs w:val="24"/>
+          <w:shd w:val="clear" w:color="auto" w:fill="FFFFFF"/>
+        </w:rPr>
+        <w:t>it’s</w:t>
+      </w:r>
+      <w:proofErr w:type="spellEnd"/>
+      <w:r>
+        <w:rPr>
+          <w:rFonts w:ascii="Consolas" w:hAnsi="Consolas"/>
+          <w:b/>
+          <w:bCs/>
+          <w:sz w:val="24"/>
+          <w:szCs w:val="24"/>
+          <w:shd w:val="clear" w:color="auto" w:fill="FFFFFF"/>
+        </w:rPr>
+        <w:t xml:space="preserve"> action.</w:t>
+      </w:r>
+    </w:p>
+    <w:p>
+      <w:pPr>
+        <w:spacing w:after="0" w:line="240" w:lineRule="auto"/>
+        <w:rPr>
+          <w:rFonts w:ascii="Consolas" w:hAnsi="Consolas"/>
+          <w:b/>
+          <w:bCs/>
+          <w:sz w:val="24"/>
+          <w:szCs w:val="24"/>
+          <w:shd w:val="clear" w:color="auto" w:fill="FFFFFF"/>
+        </w:rPr>
+      </w:pPr>
+    </w:p>
+    <w:p>
+      <w:pPr>
+        <w:spacing w:after="0" w:line="240" w:lineRule="auto"/>
+        <w:rPr>
+          <w:rFonts w:ascii="Consolas" w:hAnsi="Consolas"/>
+          <w:b/>
+          <w:bCs/>
+          <w:sz w:val="24"/>
+          <w:szCs w:val="24"/>
+          <w:shd w:val="clear" w:color="auto" w:fill="FFFFFF"/>
+        </w:rPr>
+      </w:pPr>
+      <w:proofErr w:type="spellStart"/>
+      <w:r>
+        <w:rPr>
+          <w:rFonts w:ascii="Consolas" w:hAnsi="Consolas"/>
+          <w:b/>
+          <w:bCs/>
+          <w:sz w:val="24"/>
+          <w:szCs w:val="24"/>
+          <w:shd w:val="clear" w:color="auto" w:fill="FFFFFF"/>
+        </w:rPr>
+        <w:t>getTitle</w:t>
+      </w:r>
+      <w:proofErr w:type="spellEnd"/>
+      <w:r>
+        <w:rPr>
+          <w:rFonts w:ascii="Consolas" w:hAnsi="Consolas"/>
+          <w:b/>
+          <w:bCs/>
+          <w:sz w:val="24"/>
+          <w:szCs w:val="24"/>
+          <w:shd w:val="clear" w:color="auto" w:fill="FFFFFF"/>
+        </w:rPr>
+        <w:t>();</w:t>
+      </w:r>
+    </w:p>
+    <w:p>
+      <w:pPr>
+        <w:spacing w:after="0" w:line="240" w:lineRule="auto"/>
+        <w:rPr>
+          <w:rFonts w:ascii="Consolas" w:hAnsi="Consolas"/>
+          <w:b/>
+          <w:bCs/>
+          <w:sz w:val="24"/>
+          <w:szCs w:val="24"/>
+          <w:shd w:val="clear" w:color="auto" w:fill="FFFFFF"/>
+        </w:rPr>
+      </w:pPr>
+      <w:proofErr w:type="spellStart"/>
+      <w:r>
+        <w:rPr>
+          <w:rFonts w:ascii="Consolas" w:hAnsi="Consolas"/>
+          <w:b/>
+          <w:bCs/>
+          <w:sz w:val="24"/>
+          <w:szCs w:val="24"/>
+          <w:shd w:val="clear" w:color="auto" w:fill="FFFFFF"/>
+        </w:rPr>
+        <w:t>getCurrentUrl</w:t>
+      </w:r>
+      <w:proofErr w:type="spellEnd"/>
+      <w:r>
+        <w:rPr>
+          <w:rFonts w:ascii="Consolas" w:hAnsi="Consolas"/>
+          <w:b/>
+          <w:bCs/>
+          <w:sz w:val="24"/>
+          <w:szCs w:val="24"/>
+          <w:shd w:val="clear" w:color="auto" w:fill="FFFFFF"/>
+        </w:rPr>
+        <w:t>();</w:t>
+      </w:r>
+    </w:p>
+    <w:p>
+      <w:pPr>
+        <w:spacing w:after="0" w:line="240" w:lineRule="auto"/>
+        <w:rPr>
+          <w:rFonts w:ascii="Consolas" w:hAnsi="Consolas"/>
+          <w:b/>
+          <w:bCs/>
+          <w:sz w:val="24"/>
+          <w:szCs w:val="24"/>
+          <w:shd w:val="clear" w:color="auto" w:fill="FFFFFF"/>
+        </w:rPr>
+      </w:pPr>
+    </w:p>
+    <w:p>
+      <w:pPr>
+        <w:spacing w:after="0" w:line="240" w:lineRule="auto"/>
+        <w:rPr>
+          <w:rFonts w:ascii="Consolas" w:hAnsi="Consolas"/>
+          <w:b/>
+          <w:bCs/>
+          <w:sz w:val="24"/>
+          <w:szCs w:val="24"/>
+          <w:shd w:val="clear" w:color="auto" w:fill="FFFFFF"/>
+        </w:rPr>
+      </w:pPr>
+      <w:r>
+        <w:rPr>
+          <w:rFonts w:ascii="Consolas" w:hAnsi="Consolas"/>
+          <w:b/>
+          <w:bCs/>
+          <w:sz w:val="24"/>
+          <w:szCs w:val="24"/>
+          <w:shd w:val="clear" w:color="auto" w:fill="FFFFFF"/>
+        </w:rPr>
+        <w:t>Important UI components:</w:t>
+      </w:r>
+    </w:p>
+    <w:p>
+      <w:pPr>
+        <w:spacing w:after="0" w:line="240" w:lineRule="auto"/>
+        <w:rPr>
+          <w:rFonts w:ascii="Consolas" w:hAnsi="Consolas"/>
+          <w:b/>
+          <w:bCs/>
+          <w:sz w:val="24"/>
+          <w:szCs w:val="24"/>
+          <w:shd w:val="clear" w:color="auto" w:fill="FFFFFF"/>
+        </w:rPr>
+      </w:pPr>
+      <w:r>
+        <w:rPr>
+          <w:rFonts w:ascii="Consolas" w:hAnsi="Consolas"/>
+          <w:b/>
+          <w:bCs/>
+          <w:sz w:val="24"/>
+          <w:szCs w:val="24"/>
+          <w:shd w:val="clear" w:color="auto" w:fill="FFFFFF"/>
+        </w:rPr>
+        <w:t>Dropdowns:</w:t>
+      </w:r>
+    </w:p>
+    <w:p>
+      <w:pPr>
+        <w:spacing w:after="0" w:line="240" w:lineRule="auto"/>
+        <w:rPr>
+          <w:rFonts w:ascii="Consolas" w:hAnsi="Consolas"/>
+          <w:b/>
+          <w:bCs/>
+          <w:sz w:val="24"/>
+          <w:szCs w:val="24"/>
+          <w:shd w:val="clear" w:color="auto" w:fill="FFFFFF"/>
+        </w:rPr>
+      </w:pPr>
+      <w:r>
+        <w:rPr>
+          <w:rFonts w:ascii="Consolas" w:hAnsi="Consolas"/>
+          <w:b/>
+          <w:bCs/>
+          <w:sz w:val="24"/>
+          <w:szCs w:val="24"/>
+          <w:shd w:val="clear" w:color="auto" w:fill="FFFFFF"/>
+        </w:rPr>
+        <w:t>Static and dynamic</w:t>
+      </w:r>
+    </w:p>
+    <w:p>
+      <w:pPr>
+        <w:spacing w:after="0" w:line="240" w:lineRule="auto"/>
+        <w:rPr>
+          <w:rFonts w:ascii="Consolas" w:hAnsi="Consolas"/>
+          <w:b/>
+          <w:bCs/>
+          <w:sz w:val="24"/>
+          <w:szCs w:val="24"/>
+          <w:shd w:val="clear" w:color="auto" w:fill="FFFFFF"/>
+        </w:rPr>
+      </w:pPr>
     </w:p>
     <w:p>
       <w:pPr>

</xml_diff>

<commit_message>
Implicit and explicit wait
</commit_message>
<xml_diff>
--- a/Automation Notes.docx
+++ b/Automation Notes.docx
@@ -118,12 +118,17 @@
         </w:numPr>
       </w:pPr>
       <w:proofErr w:type="spellStart"/>
+      <w:proofErr w:type="gramStart"/>
       <w:r>
         <w:t>LinkText</w:t>
       </w:r>
       <w:proofErr w:type="spellEnd"/>
       <w:r>
-        <w:t>(Optional)</w:t>
+        <w:t>(</w:t>
+      </w:r>
+      <w:proofErr w:type="gramEnd"/>
+      <w:r>
+        <w:t>Optional)</w:t>
       </w:r>
     </w:p>
     <w:p/>
@@ -145,8 +150,17 @@
           <w:b/>
           <w:bCs/>
         </w:rPr>
-        <w:t>(node Starts)--------</w:t>
-      </w:r>
+        <w:t xml:space="preserve">(node </w:t>
+      </w:r>
+      <w:proofErr w:type="gramStart"/>
+      <w:r>
+        <w:rPr>
+          <w:b/>
+          <w:bCs/>
+        </w:rPr>
+        <w:t>Starts)--------</w:t>
+      </w:r>
+      <w:proofErr w:type="gramEnd"/>
     </w:p>
     <w:p>
       <w:pPr>
@@ -214,7 +228,16 @@
           <w:bCs/>
           <w:color w:val="70AD47" w:themeColor="accent6"/>
         </w:rPr>
-        <w:t xml:space="preserve"> r-u8s1d css-76zvg2" </w:t>
+        <w:t xml:space="preserve"> r-u8s1d css-76zvg2</w:t>
+      </w:r>
+      <w:proofErr w:type="gramStart"/>
+      <w:r>
+        <w:rPr>
+          <w:b/>
+          <w:bCs/>
+          <w:color w:val="70AD47" w:themeColor="accent6"/>
+        </w:rPr>
+        <w:t xml:space="preserve">" </w:t>
       </w:r>
       <w:r>
         <w:rPr>
@@ -229,6 +252,49 @@
           <w:b/>
           <w:bCs/>
         </w:rPr>
+        <w:t>-------</w:t>
+      </w:r>
+      <w:proofErr w:type="gramEnd"/>
+      <w:r>
+        <w:rPr>
+          <w:b/>
+          <w:bCs/>
+        </w:rPr>
+        <w:t>(Attribute name = “Value”)</w:t>
+      </w:r>
+    </w:p>
+    <w:p>
+      <w:pPr>
+        <w:spacing w:after="0"/>
+        <w:rPr>
+          <w:b/>
+          <w:bCs/>
+          <w:color w:val="70AD47" w:themeColor="accent6"/>
+        </w:rPr>
+      </w:pPr>
+      <w:proofErr w:type="spellStart"/>
+      <w:r>
+        <w:rPr>
+          <w:b/>
+          <w:bCs/>
+          <w:color w:val="70AD47" w:themeColor="accent6"/>
+        </w:rPr>
+        <w:t>dir</w:t>
+      </w:r>
+      <w:proofErr w:type="spellEnd"/>
+      <w:r>
+        <w:rPr>
+          <w:b/>
+          <w:bCs/>
+          <w:color w:val="70AD47" w:themeColor="accent6"/>
+        </w:rPr>
+        <w:t xml:space="preserve">="auto" </w:t>
+      </w:r>
+      <w:r>
+        <w:rPr>
+          <w:b/>
+          <w:bCs/>
+        </w:rPr>
         <w:t>-------(Attribute name = “Value”)</w:t>
       </w:r>
     </w:p>
@@ -241,6 +307,31 @@
           <w:color w:val="70AD47" w:themeColor="accent6"/>
         </w:rPr>
       </w:pPr>
+      <w:r>
+        <w:rPr>
+          <w:b/>
+          <w:bCs/>
+          <w:color w:val="70AD47" w:themeColor="accent6"/>
+        </w:rPr>
+        <w:t xml:space="preserve">data-focusable="true" </w:t>
+      </w:r>
+      <w:r>
+        <w:rPr>
+          <w:b/>
+          <w:bCs/>
+        </w:rPr>
+        <w:t>-------(Attribute name = “Value”)</w:t>
+      </w:r>
+    </w:p>
+    <w:p>
+      <w:pPr>
+        <w:spacing w:after="0"/>
+        <w:rPr>
+          <w:b/>
+          <w:bCs/>
+          <w:color w:val="70AD47" w:themeColor="accent6"/>
+        </w:rPr>
+      </w:pPr>
       <w:proofErr w:type="spellStart"/>
       <w:r>
         <w:rPr>
@@ -248,7 +339,7 @@
           <w:bCs/>
           <w:color w:val="70AD47" w:themeColor="accent6"/>
         </w:rPr>
-        <w:t>dir</w:t>
+        <w:t>tabindex</w:t>
       </w:r>
       <w:proofErr w:type="spellEnd"/>
       <w:r>
@@ -257,7 +348,7 @@
           <w:bCs/>
           <w:color w:val="70AD47" w:themeColor="accent6"/>
         </w:rPr>
-        <w:t xml:space="preserve">="auto" </w:t>
+        <w:t xml:space="preserve">="0" </w:t>
       </w:r>
       <w:r>
         <w:rPr>
@@ -282,67 +373,25 @@
           <w:bCs/>
           <w:color w:val="70AD47" w:themeColor="accent6"/>
         </w:rPr>
-        <w:t xml:space="preserve">data-focusable="true" </w:t>
-      </w:r>
-      <w:r>
-        <w:rPr>
-          <w:b/>
-          <w:bCs/>
-        </w:rPr>
-        <w:t>-------(Attribute name = “Value”)</w:t>
-      </w:r>
-    </w:p>
-    <w:p>
-      <w:pPr>
-        <w:spacing w:after="0"/>
-        <w:rPr>
-          <w:b/>
-          <w:bCs/>
-          <w:color w:val="70AD47" w:themeColor="accent6"/>
-        </w:rPr>
-      </w:pPr>
-      <w:proofErr w:type="spellStart"/>
-      <w:r>
-        <w:rPr>
-          <w:b/>
-          <w:bCs/>
-          <w:color w:val="70AD47" w:themeColor="accent6"/>
-        </w:rPr>
-        <w:t>tabindex</w:t>
-      </w:r>
-      <w:proofErr w:type="spellEnd"/>
-      <w:r>
-        <w:rPr>
-          <w:b/>
-          <w:bCs/>
-          <w:color w:val="70AD47" w:themeColor="accent6"/>
-        </w:rPr>
-        <w:t xml:space="preserve">="0" </w:t>
-      </w:r>
-      <w:r>
-        <w:rPr>
-          <w:b/>
-          <w:bCs/>
-        </w:rPr>
-        <w:t>-------(Attribute name = “Value”)</w:t>
-      </w:r>
-    </w:p>
-    <w:p>
-      <w:pPr>
-        <w:spacing w:after="0"/>
-        <w:rPr>
-          <w:b/>
-          <w:bCs/>
-          <w:color w:val="70AD47" w:themeColor="accent6"/>
-        </w:rPr>
-      </w:pPr>
-      <w:r>
-        <w:rPr>
-          <w:b/>
-          <w:bCs/>
-          <w:color w:val="70AD47" w:themeColor="accent6"/>
-        </w:rPr>
-        <w:t>style="font-family: inherit; top: 8px; width: calc(100% - 32px);"</w:t>
+        <w:t xml:space="preserve">style="font-family: inherit; top: 8px; width: </w:t>
+      </w:r>
+      <w:proofErr w:type="gramStart"/>
+      <w:r>
+        <w:rPr>
+          <w:b/>
+          <w:bCs/>
+          <w:color w:val="70AD47" w:themeColor="accent6"/>
+        </w:rPr>
+        <w:t>calc(</w:t>
+      </w:r>
+      <w:proofErr w:type="gramEnd"/>
+      <w:r>
+        <w:rPr>
+          <w:b/>
+          <w:bCs/>
+          <w:color w:val="70AD47" w:themeColor="accent6"/>
+        </w:rPr>
+        <w:t>100% - 32px);"</w:t>
       </w:r>
       <w:r>
         <w:rPr>
@@ -743,6 +792,7 @@
         <w:t>//</w:t>
       </w:r>
       <w:proofErr w:type="spellStart"/>
+      <w:proofErr w:type="gramStart"/>
       <w:r>
         <w:rPr>
           <w:b/>
@@ -756,7 +806,15 @@
           <w:b/>
           <w:bCs/>
         </w:rPr>
-        <w:t>[@Attributename = “value”]</w:t>
+        <w:t>[</w:t>
+      </w:r>
+      <w:proofErr w:type="gramEnd"/>
+      <w:r>
+        <w:rPr>
+          <w:b/>
+          <w:bCs/>
+        </w:rPr>
+        <w:t>@Attributename = “value”]</w:t>
       </w:r>
     </w:p>
     <w:p>
@@ -774,7 +832,25 @@
           <w:bCs/>
           <w:color w:val="70AD47" w:themeColor="accent6"/>
         </w:rPr>
-        <w:t>//input[@class=”css-1cwyjr8 r-</w:t>
+        <w:t>//</w:t>
+      </w:r>
+      <w:proofErr w:type="gramStart"/>
+      <w:r>
+        <w:rPr>
+          <w:b/>
+          <w:bCs/>
+          <w:color w:val="70AD47" w:themeColor="accent6"/>
+        </w:rPr>
+        <w:t>input[</w:t>
+      </w:r>
+      <w:proofErr w:type="gramEnd"/>
+      <w:r>
+        <w:rPr>
+          <w:b/>
+          <w:bCs/>
+          <w:color w:val="70AD47" w:themeColor="accent6"/>
+        </w:rPr>
+        <w:t>@class=”css-1cwyjr8 r-</w:t>
       </w:r>
       <w:proofErr w:type="spellStart"/>
       <w:r>
@@ -872,7 +948,23 @@
           <w:b/>
           <w:bCs/>
         </w:rPr>
-        <w:t>[text()=’</w:t>
+        <w:t>[text</w:t>
+      </w:r>
+      <w:proofErr w:type="gramStart"/>
+      <w:r>
+        <w:rPr>
+          <w:b/>
+          <w:bCs/>
+        </w:rPr>
+        <w:t>()=</w:t>
+      </w:r>
+      <w:proofErr w:type="gramEnd"/>
+      <w:r>
+        <w:rPr>
+          <w:b/>
+          <w:bCs/>
+        </w:rPr>
+        <w:t>’</w:t>
       </w:r>
       <w:proofErr w:type="spellStart"/>
       <w:r>
@@ -906,7 +998,25 @@
           <w:bCs/>
           <w:color w:val="70AD47" w:themeColor="accent6"/>
         </w:rPr>
-        <w:t>//div[text()='Departure Date']</w:t>
+        <w:t>//div[</w:t>
+      </w:r>
+      <w:proofErr w:type="gramStart"/>
+      <w:r>
+        <w:rPr>
+          <w:b/>
+          <w:bCs/>
+          <w:color w:val="70AD47" w:themeColor="accent6"/>
+        </w:rPr>
+        <w:t>text(</w:t>
+      </w:r>
+      <w:proofErr w:type="gramEnd"/>
+      <w:r>
+        <w:rPr>
+          <w:b/>
+          <w:bCs/>
+          <w:color w:val="70AD47" w:themeColor="accent6"/>
+        </w:rPr>
+        <w:t>)='Departure Date']</w:t>
       </w:r>
     </w:p>
     <w:p>
@@ -954,13 +1064,23 @@
           <w:color w:val="FF0000"/>
         </w:rPr>
       </w:pPr>
-      <w:r>
-        <w:rPr>
-          <w:b/>
-          <w:bCs/>
-          <w:color w:val="FF0000"/>
-        </w:rPr>
-        <w:t xml:space="preserve">Code(selenium/eclipse ide) </w:t>
+      <w:proofErr w:type="gramStart"/>
+      <w:r>
+        <w:rPr>
+          <w:b/>
+          <w:bCs/>
+          <w:color w:val="FF0000"/>
+        </w:rPr>
+        <w:t>Code(</w:t>
+      </w:r>
+      <w:proofErr w:type="gramEnd"/>
+      <w:r>
+        <w:rPr>
+          <w:b/>
+          <w:bCs/>
+          <w:color w:val="FF0000"/>
+        </w:rPr>
+        <w:t xml:space="preserve">selenium/eclipse ide) </w:t>
       </w:r>
       <w:r>
         <w:rPr>
@@ -1003,13 +1123,23 @@
           <w:color w:val="70AD47" w:themeColor="accent6"/>
         </w:rPr>
       </w:pPr>
-      <w:r>
-        <w:rPr>
-          <w:b/>
-          <w:bCs/>
-          <w:color w:val="70AD47" w:themeColor="accent6"/>
-        </w:rPr>
-        <w:t xml:space="preserve">Code(selenium/eclipse ide) </w:t>
+      <w:proofErr w:type="gramStart"/>
+      <w:r>
+        <w:rPr>
+          <w:b/>
+          <w:bCs/>
+          <w:color w:val="70AD47" w:themeColor="accent6"/>
+        </w:rPr>
+        <w:t>Code(</w:t>
+      </w:r>
+      <w:proofErr w:type="gramEnd"/>
+      <w:r>
+        <w:rPr>
+          <w:b/>
+          <w:bCs/>
+          <w:color w:val="70AD47" w:themeColor="accent6"/>
+        </w:rPr>
+        <w:t xml:space="preserve">selenium/eclipse ide) </w:t>
       </w:r>
       <w:r>
         <w:rPr>
@@ -1454,7 +1584,33 @@
           <w:szCs w:val="18"/>
           <w:shd w:val="clear" w:color="auto" w:fill="FFFFFF"/>
         </w:rPr>
-        <w:t>//input[contains(@id, 'u_0_b_')]</w:t>
+        <w:t>//</w:t>
+      </w:r>
+      <w:proofErr w:type="gramStart"/>
+      <w:r>
+        <w:rPr>
+          <w:rFonts w:ascii="Consolas" w:hAnsi="Consolas"/>
+          <w:b/>
+          <w:bCs/>
+          <w:color w:val="70AD47" w:themeColor="accent6"/>
+          <w:sz w:val="18"/>
+          <w:szCs w:val="18"/>
+          <w:shd w:val="clear" w:color="auto" w:fill="FFFFFF"/>
+        </w:rPr>
+        <w:t>input[</w:t>
+      </w:r>
+      <w:proofErr w:type="gramEnd"/>
+      <w:r>
+        <w:rPr>
+          <w:rFonts w:ascii="Consolas" w:hAnsi="Consolas"/>
+          <w:b/>
+          <w:bCs/>
+          <w:color w:val="70AD47" w:themeColor="accent6"/>
+          <w:sz w:val="18"/>
+          <w:szCs w:val="18"/>
+          <w:shd w:val="clear" w:color="auto" w:fill="FFFFFF"/>
+        </w:rPr>
+        <w:t>contains(@id, 'u_0_b_')]</w:t>
       </w:r>
     </w:p>
     <w:p>
@@ -1473,6 +1629,7 @@
         <w:t>//</w:t>
       </w:r>
       <w:proofErr w:type="spellStart"/>
+      <w:proofErr w:type="gramStart"/>
       <w:r>
         <w:rPr>
           <w:b/>
@@ -1486,7 +1643,15 @@
           <w:b/>
           <w:bCs/>
         </w:rPr>
-        <w:t>[@Attributename = “value”]</w:t>
+        <w:t>[</w:t>
+      </w:r>
+      <w:proofErr w:type="gramEnd"/>
+      <w:r>
+        <w:rPr>
+          <w:b/>
+          <w:bCs/>
+        </w:rPr>
+        <w:t>@Attributename = “value”]</w:t>
       </w:r>
     </w:p>
     <w:p>
@@ -1511,6 +1676,7 @@
         <w:t>//</w:t>
       </w:r>
       <w:proofErr w:type="spellStart"/>
+      <w:proofErr w:type="gramStart"/>
       <w:r>
         <w:rPr>
           <w:rFonts w:ascii="Consolas" w:hAnsi="Consolas"/>
@@ -1530,7 +1696,18 @@
           <w:szCs w:val="18"/>
           <w:shd w:val="clear" w:color="auto" w:fill="FFFFFF"/>
         </w:rPr>
-        <w:t>[contains(@attriuteName, ‘</w:t>
+        <w:t>[</w:t>
+      </w:r>
+      <w:proofErr w:type="gramEnd"/>
+      <w:r>
+        <w:rPr>
+          <w:rFonts w:ascii="Consolas" w:hAnsi="Consolas"/>
+          <w:color w:val="FF0000"/>
+          <w:sz w:val="18"/>
+          <w:szCs w:val="18"/>
+          <w:shd w:val="clear" w:color="auto" w:fill="FFFFFF"/>
+        </w:rPr>
+        <w:t>contains(@attriuteName, ‘</w:t>
       </w:r>
       <w:proofErr w:type="spellStart"/>
       <w:r>
@@ -1609,16 +1786,29 @@
         </w:rPr>
         <w:t>qR</w:t>
       </w:r>
-      <w:r>
-        <w:rPr>
-          <w:rFonts w:ascii="Consolas" w:hAnsi="Consolas"/>
-          <w:b/>
-          <w:bCs/>
-          <w:sz w:val="18"/>
-          <w:szCs w:val="18"/>
-          <w:shd w:val="clear" w:color="auto" w:fill="FFFFFF"/>
-        </w:rPr>
-        <w:t>’]  (fails because dynamic application)</w:t>
+      <w:proofErr w:type="gramStart"/>
+      <w:r>
+        <w:rPr>
+          <w:rFonts w:ascii="Consolas" w:hAnsi="Consolas"/>
+          <w:b/>
+          <w:bCs/>
+          <w:sz w:val="18"/>
+          <w:szCs w:val="18"/>
+          <w:shd w:val="clear" w:color="auto" w:fill="FFFFFF"/>
+        </w:rPr>
+        <w:t>’]  (</w:t>
+      </w:r>
+      <w:proofErr w:type="gramEnd"/>
+      <w:r>
+        <w:rPr>
+          <w:rFonts w:ascii="Consolas" w:hAnsi="Consolas"/>
+          <w:b/>
+          <w:bCs/>
+          <w:sz w:val="18"/>
+          <w:szCs w:val="18"/>
+          <w:shd w:val="clear" w:color="auto" w:fill="FFFFFF"/>
+        </w:rPr>
+        <w:t>fails because dynamic application)</w:t>
       </w:r>
     </w:p>
     <w:p>
@@ -1642,7 +1832,31 @@
           <w:szCs w:val="18"/>
           <w:shd w:val="clear" w:color="auto" w:fill="FFFFFF"/>
         </w:rPr>
-        <w:t>//input[contains(@id, ‘</w:t>
+        <w:t>//</w:t>
+      </w:r>
+      <w:proofErr w:type="gramStart"/>
+      <w:r>
+        <w:rPr>
+          <w:rFonts w:ascii="Consolas" w:hAnsi="Consolas"/>
+          <w:b/>
+          <w:bCs/>
+          <w:sz w:val="18"/>
+          <w:szCs w:val="18"/>
+          <w:shd w:val="clear" w:color="auto" w:fill="FFFFFF"/>
+        </w:rPr>
+        <w:t>input[</w:t>
+      </w:r>
+      <w:proofErr w:type="gramEnd"/>
+      <w:r>
+        <w:rPr>
+          <w:rFonts w:ascii="Consolas" w:hAnsi="Consolas"/>
+          <w:b/>
+          <w:bCs/>
+          <w:sz w:val="18"/>
+          <w:szCs w:val="18"/>
+          <w:shd w:val="clear" w:color="auto" w:fill="FFFFFF"/>
+        </w:rPr>
+        <w:t>contains(@id, ‘</w:t>
       </w:r>
       <w:r>
         <w:rPr>
@@ -1732,7 +1946,23 @@
           <w:b/>
           <w:bCs/>
         </w:rPr>
-        <w:t>[text()=’</w:t>
+        <w:t>[text</w:t>
+      </w:r>
+      <w:proofErr w:type="gramStart"/>
+      <w:r>
+        <w:rPr>
+          <w:b/>
+          <w:bCs/>
+        </w:rPr>
+        <w:t>()=</w:t>
+      </w:r>
+      <w:proofErr w:type="gramEnd"/>
+      <w:r>
+        <w:rPr>
+          <w:b/>
+          <w:bCs/>
+        </w:rPr>
+        <w:t>’</w:t>
       </w:r>
       <w:proofErr w:type="spellStart"/>
       <w:r>
@@ -1766,7 +1996,25 @@
           <w:bCs/>
           <w:color w:val="70AD47" w:themeColor="accent6"/>
         </w:rPr>
-        <w:t>//div[text()='Departure Date']</w:t>
+        <w:t>//div[</w:t>
+      </w:r>
+      <w:proofErr w:type="gramStart"/>
+      <w:r>
+        <w:rPr>
+          <w:b/>
+          <w:bCs/>
+          <w:color w:val="70AD47" w:themeColor="accent6"/>
+        </w:rPr>
+        <w:t>text(</w:t>
+      </w:r>
+      <w:proofErr w:type="gramEnd"/>
+      <w:r>
+        <w:rPr>
+          <w:b/>
+          <w:bCs/>
+          <w:color w:val="70AD47" w:themeColor="accent6"/>
+        </w:rPr>
+        <w:t>)='Departure Date']</w:t>
       </w:r>
     </w:p>
     <w:p>
@@ -1815,13 +2063,23 @@
         </w:rPr>
         <w:t>[contains(</w:t>
       </w:r>
-      <w:r>
-        <w:rPr>
-          <w:b/>
-          <w:bCs/>
-          <w:color w:val="70AD47" w:themeColor="accent6"/>
-        </w:rPr>
-        <w:t xml:space="preserve">text(), ‘Partial </w:t>
+      <w:proofErr w:type="gramStart"/>
+      <w:r>
+        <w:rPr>
+          <w:b/>
+          <w:bCs/>
+          <w:color w:val="70AD47" w:themeColor="accent6"/>
+        </w:rPr>
+        <w:t>text(</w:t>
+      </w:r>
+      <w:proofErr w:type="gramEnd"/>
+      <w:r>
+        <w:rPr>
+          <w:b/>
+          <w:bCs/>
+          <w:color w:val="70AD47" w:themeColor="accent6"/>
+        </w:rPr>
+        <w:t xml:space="preserve">), ‘Partial </w:t>
       </w:r>
       <w:proofErr w:type="spellStart"/>
       <w:r>
@@ -1865,7 +2123,25 @@
           <w:bCs/>
           <w:color w:val="FF0000"/>
         </w:rPr>
-        <w:t>//div[contains(text(), 'Create a new')]</w:t>
+        <w:t>//div[contains(</w:t>
+      </w:r>
+      <w:proofErr w:type="gramStart"/>
+      <w:r>
+        <w:rPr>
+          <w:b/>
+          <w:bCs/>
+          <w:color w:val="FF0000"/>
+        </w:rPr>
+        <w:t>text(</w:t>
+      </w:r>
+      <w:proofErr w:type="gramEnd"/>
+      <w:r>
+        <w:rPr>
+          <w:b/>
+          <w:bCs/>
+          <w:color w:val="FF0000"/>
+        </w:rPr>
+        <w:t>), 'Create a new')]</w:t>
       </w:r>
     </w:p>
     <w:p>
@@ -1919,7 +2195,25 @@
           <w:bCs/>
           <w:color w:val="70AD47" w:themeColor="accent6"/>
         </w:rPr>
-        <w:t>[text()=</w:t>
+        <w:t>[</w:t>
+      </w:r>
+      <w:proofErr w:type="gramStart"/>
+      <w:r>
+        <w:rPr>
+          <w:b/>
+          <w:bCs/>
+          <w:color w:val="70AD47" w:themeColor="accent6"/>
+        </w:rPr>
+        <w:t>text(</w:t>
+      </w:r>
+      <w:proofErr w:type="gramEnd"/>
+      <w:r>
+        <w:rPr>
+          <w:b/>
+          <w:bCs/>
+          <w:color w:val="70AD47" w:themeColor="accent6"/>
+        </w:rPr>
+        <w:t>)=</w:t>
       </w:r>
       <w:r>
         <w:rPr>
@@ -2093,7 +2387,31 @@
           <w:szCs w:val="18"/>
           <w:shd w:val="clear" w:color="auto" w:fill="FFFFFF"/>
         </w:rPr>
-        <w:t>//input[starts-with(@id, 'u_0_b_')]</w:t>
+        <w:t>//</w:t>
+      </w:r>
+      <w:proofErr w:type="gramStart"/>
+      <w:r>
+        <w:rPr>
+          <w:rFonts w:ascii="Consolas" w:hAnsi="Consolas"/>
+          <w:b/>
+          <w:bCs/>
+          <w:sz w:val="18"/>
+          <w:szCs w:val="18"/>
+          <w:shd w:val="clear" w:color="auto" w:fill="FFFFFF"/>
+        </w:rPr>
+        <w:t>input[</w:t>
+      </w:r>
+      <w:proofErr w:type="gramEnd"/>
+      <w:r>
+        <w:rPr>
+          <w:rFonts w:ascii="Consolas" w:hAnsi="Consolas"/>
+          <w:b/>
+          <w:bCs/>
+          <w:sz w:val="18"/>
+          <w:szCs w:val="18"/>
+          <w:shd w:val="clear" w:color="auto" w:fill="FFFFFF"/>
+        </w:rPr>
+        <w:t>starts-with(@id, 'u_0_b_')]</w:t>
       </w:r>
       <w:r>
         <w:rPr>
@@ -2128,7 +2446,31 @@
           <w:szCs w:val="18"/>
           <w:shd w:val="clear" w:color="auto" w:fill="FFFFFF"/>
         </w:rPr>
-        <w:t xml:space="preserve">//input[contains(@id, </w:t>
+        <w:t>//</w:t>
+      </w:r>
+      <w:proofErr w:type="gramStart"/>
+      <w:r>
+        <w:rPr>
+          <w:rFonts w:ascii="Consolas" w:hAnsi="Consolas"/>
+          <w:b/>
+          <w:bCs/>
+          <w:sz w:val="18"/>
+          <w:szCs w:val="18"/>
+          <w:shd w:val="clear" w:color="auto" w:fill="FFFFFF"/>
+        </w:rPr>
+        <w:t>input[</w:t>
+      </w:r>
+      <w:proofErr w:type="gramEnd"/>
+      <w:r>
+        <w:rPr>
+          <w:rFonts w:ascii="Consolas" w:hAnsi="Consolas"/>
+          <w:b/>
+          <w:bCs/>
+          <w:sz w:val="18"/>
+          <w:szCs w:val="18"/>
+          <w:shd w:val="clear" w:color="auto" w:fill="FFFFFF"/>
+        </w:rPr>
+        <w:t xml:space="preserve">contains(@id, </w:t>
       </w:r>
       <w:r>
         <w:rPr>
@@ -2197,7 +2539,25 @@
           <w:bCs/>
           <w:color w:val="FF0000"/>
         </w:rPr>
-        <w:t>(text(), 'Create a new')]</w:t>
+        <w:t>(</w:t>
+      </w:r>
+      <w:proofErr w:type="gramStart"/>
+      <w:r>
+        <w:rPr>
+          <w:b/>
+          <w:bCs/>
+          <w:color w:val="FF0000"/>
+        </w:rPr>
+        <w:t>text(</w:t>
+      </w:r>
+      <w:proofErr w:type="gramEnd"/>
+      <w:r>
+        <w:rPr>
+          <w:b/>
+          <w:bCs/>
+          <w:color w:val="FF0000"/>
+        </w:rPr>
+        <w:t>), 'Create a new')]</w:t>
       </w:r>
     </w:p>
     <w:p>
@@ -2560,6 +2920,7 @@
         <w:t>//</w:t>
       </w:r>
       <w:proofErr w:type="spellStart"/>
+      <w:proofErr w:type="gramStart"/>
       <w:r>
         <w:rPr>
           <w:rFonts w:ascii="Consolas" w:hAnsi="Consolas"/>
@@ -2579,7 +2940,18 @@
           <w:szCs w:val="18"/>
           <w:shd w:val="clear" w:color="auto" w:fill="FFFFFF"/>
         </w:rPr>
-        <w:t>[ends-with(@attriuteName, ‘</w:t>
+        <w:t>[</w:t>
+      </w:r>
+      <w:proofErr w:type="gramEnd"/>
+      <w:r>
+        <w:rPr>
+          <w:rFonts w:ascii="Consolas" w:hAnsi="Consolas"/>
+          <w:color w:val="FF0000"/>
+          <w:sz w:val="18"/>
+          <w:szCs w:val="18"/>
+          <w:shd w:val="clear" w:color="auto" w:fill="FFFFFF"/>
+        </w:rPr>
+        <w:t>ends-with(@attriuteName, ‘</w:t>
       </w:r>
       <w:proofErr w:type="spellStart"/>
       <w:r>
@@ -2645,7 +3017,29 @@
           <w:szCs w:val="18"/>
           <w:shd w:val="clear" w:color="auto" w:fill="FFFFFF"/>
         </w:rPr>
-        <w:t>[contains(text(), ‘</w:t>
+        <w:t>[contains(</w:t>
+      </w:r>
+      <w:proofErr w:type="gramStart"/>
+      <w:r>
+        <w:rPr>
+          <w:rFonts w:ascii="Consolas" w:hAnsi="Consolas"/>
+          <w:color w:val="FF0000"/>
+          <w:sz w:val="18"/>
+          <w:szCs w:val="18"/>
+          <w:shd w:val="clear" w:color="auto" w:fill="FFFFFF"/>
+        </w:rPr>
+        <w:t>text(</w:t>
+      </w:r>
+      <w:proofErr w:type="gramEnd"/>
+      <w:r>
+        <w:rPr>
+          <w:rFonts w:ascii="Consolas" w:hAnsi="Consolas"/>
+          <w:color w:val="FF0000"/>
+          <w:sz w:val="18"/>
+          <w:szCs w:val="18"/>
+          <w:shd w:val="clear" w:color="auto" w:fill="FFFFFF"/>
+        </w:rPr>
+        <w:t>), ‘</w:t>
       </w:r>
       <w:proofErr w:type="spellStart"/>
       <w:r>
@@ -2963,7 +3357,29 @@
           <w:szCs w:val="18"/>
           <w:shd w:val="clear" w:color="auto" w:fill="FFFFFF"/>
         </w:rPr>
-        <w:t>//input[ends-with(@id, ‘</w:t>
+        <w:t>//</w:t>
+      </w:r>
+      <w:proofErr w:type="gramStart"/>
+      <w:r>
+        <w:rPr>
+          <w:rFonts w:ascii="Consolas" w:hAnsi="Consolas"/>
+          <w:color w:val="202124"/>
+          <w:sz w:val="18"/>
+          <w:szCs w:val="18"/>
+          <w:shd w:val="clear" w:color="auto" w:fill="FFFFFF"/>
+        </w:rPr>
+        <w:t>input[</w:t>
+      </w:r>
+      <w:proofErr w:type="gramEnd"/>
+      <w:r>
+        <w:rPr>
+          <w:rFonts w:ascii="Consolas" w:hAnsi="Consolas"/>
+          <w:color w:val="202124"/>
+          <w:sz w:val="18"/>
+          <w:szCs w:val="18"/>
+          <w:shd w:val="clear" w:color="auto" w:fill="FFFFFF"/>
+        </w:rPr>
+        <w:t>ends-with(@id, ‘</w:t>
       </w:r>
       <w:r>
         <w:rPr>
@@ -3029,17 +3445,39 @@
           <w:szCs w:val="18"/>
           <w:shd w:val="clear" w:color="auto" w:fill="FFFFFF"/>
         </w:rPr>
-        <w:t>//input[ends-with(text</w:t>
-      </w:r>
-      <w:r>
-        <w:rPr>
-          <w:rFonts w:ascii="Consolas" w:hAnsi="Consolas"/>
-          <w:color w:val="FF0000"/>
-          <w:sz w:val="18"/>
-          <w:szCs w:val="18"/>
-          <w:shd w:val="clear" w:color="auto" w:fill="FFFFFF"/>
-        </w:rPr>
-        <w:t>()</w:t>
+        <w:t>//input[ends-with(</w:t>
+      </w:r>
+      <w:proofErr w:type="gramStart"/>
+      <w:r>
+        <w:rPr>
+          <w:rFonts w:ascii="Consolas" w:hAnsi="Consolas"/>
+          <w:color w:val="FF0000"/>
+          <w:sz w:val="18"/>
+          <w:szCs w:val="18"/>
+          <w:shd w:val="clear" w:color="auto" w:fill="FFFFFF"/>
+        </w:rPr>
+        <w:t>text</w:t>
+      </w:r>
+      <w:r>
+        <w:rPr>
+          <w:rFonts w:ascii="Consolas" w:hAnsi="Consolas"/>
+          <w:color w:val="FF0000"/>
+          <w:sz w:val="18"/>
+          <w:szCs w:val="18"/>
+          <w:shd w:val="clear" w:color="auto" w:fill="FFFFFF"/>
+        </w:rPr>
+        <w:t>(</w:t>
+      </w:r>
+      <w:proofErr w:type="gramEnd"/>
+      <w:r>
+        <w:rPr>
+          <w:rFonts w:ascii="Consolas" w:hAnsi="Consolas"/>
+          <w:color w:val="FF0000"/>
+          <w:sz w:val="18"/>
+          <w:szCs w:val="18"/>
+          <w:shd w:val="clear" w:color="auto" w:fill="FFFFFF"/>
+        </w:rPr>
+        <w:t>)</w:t>
       </w:r>
       <w:r>
         <w:rPr>
@@ -3203,17 +3641,39 @@
           <w:szCs w:val="18"/>
           <w:shd w:val="clear" w:color="auto" w:fill="FFFFFF"/>
         </w:rPr>
-        <w:t>//input[ends-with(text</w:t>
-      </w:r>
-      <w:r>
-        <w:rPr>
-          <w:rFonts w:ascii="Consolas" w:hAnsi="Consolas"/>
-          <w:color w:val="FF0000"/>
-          <w:sz w:val="18"/>
-          <w:szCs w:val="18"/>
-          <w:shd w:val="clear" w:color="auto" w:fill="FFFFFF"/>
-        </w:rPr>
-        <w:t>()</w:t>
+        <w:t>//input[ends-with(</w:t>
+      </w:r>
+      <w:proofErr w:type="gramStart"/>
+      <w:r>
+        <w:rPr>
+          <w:rFonts w:ascii="Consolas" w:hAnsi="Consolas"/>
+          <w:color w:val="FF0000"/>
+          <w:sz w:val="18"/>
+          <w:szCs w:val="18"/>
+          <w:shd w:val="clear" w:color="auto" w:fill="FFFFFF"/>
+        </w:rPr>
+        <w:t>text</w:t>
+      </w:r>
+      <w:r>
+        <w:rPr>
+          <w:rFonts w:ascii="Consolas" w:hAnsi="Consolas"/>
+          <w:color w:val="FF0000"/>
+          <w:sz w:val="18"/>
+          <w:szCs w:val="18"/>
+          <w:shd w:val="clear" w:color="auto" w:fill="FFFFFF"/>
+        </w:rPr>
+        <w:t>(</w:t>
+      </w:r>
+      <w:proofErr w:type="gramEnd"/>
+      <w:r>
+        <w:rPr>
+          <w:rFonts w:ascii="Consolas" w:hAnsi="Consolas"/>
+          <w:color w:val="FF0000"/>
+          <w:sz w:val="18"/>
+          <w:szCs w:val="18"/>
+          <w:shd w:val="clear" w:color="auto" w:fill="FFFFFF"/>
+        </w:rPr>
+        <w:t>)</w:t>
       </w:r>
       <w:r>
         <w:rPr>
@@ -3310,7 +3770,33 @@
           <w:szCs w:val="20"/>
           <w:shd w:val="clear" w:color="auto" w:fill="FFFFFF"/>
         </w:rPr>
-        <w:t>/parent::div</w:t>
+        <w:t>/</w:t>
+      </w:r>
+      <w:proofErr w:type="gramStart"/>
+      <w:r>
+        <w:rPr>
+          <w:rFonts w:ascii="Consolas" w:hAnsi="Consolas"/>
+          <w:b/>
+          <w:bCs/>
+          <w:color w:val="ED7D31" w:themeColor="accent2"/>
+          <w:sz w:val="20"/>
+          <w:szCs w:val="20"/>
+          <w:shd w:val="clear" w:color="auto" w:fill="FFFFFF"/>
+        </w:rPr>
+        <w:t>parent::</w:t>
+      </w:r>
+      <w:proofErr w:type="gramEnd"/>
+      <w:r>
+        <w:rPr>
+          <w:rFonts w:ascii="Consolas" w:hAnsi="Consolas"/>
+          <w:b/>
+          <w:bCs/>
+          <w:color w:val="ED7D31" w:themeColor="accent2"/>
+          <w:sz w:val="20"/>
+          <w:szCs w:val="20"/>
+          <w:shd w:val="clear" w:color="auto" w:fill="FFFFFF"/>
+        </w:rPr>
+        <w:t>div</w:t>
       </w:r>
       <w:r>
         <w:rPr>
@@ -3360,7 +3846,20 @@
           <w:szCs w:val="20"/>
           <w:shd w:val="clear" w:color="auto" w:fill="FFFFFF"/>
         </w:rPr>
-        <w:t>//button[@id="search_btn"]</w:t>
+        <w:t>//button[@id="search_btn</w:t>
+      </w:r>
+      <w:proofErr w:type="gramStart"/>
+      <w:r>
+        <w:rPr>
+          <w:rFonts w:ascii="Consolas" w:hAnsi="Consolas"/>
+          <w:b/>
+          <w:bCs/>
+          <w:color w:val="1F4E79" w:themeColor="accent5" w:themeShade="80"/>
+          <w:sz w:val="20"/>
+          <w:szCs w:val="20"/>
+          <w:shd w:val="clear" w:color="auto" w:fill="FFFFFF"/>
+        </w:rPr>
+        <w:t>"]</w:t>
       </w:r>
       <w:r>
         <w:rPr>
@@ -3374,6 +3873,7 @@
         </w:rPr>
         <w:t>/..</w:t>
       </w:r>
+      <w:proofErr w:type="gramEnd"/>
       <w:r>
         <w:rPr>
           <w:rFonts w:ascii="Consolas" w:hAnsi="Consolas"/>
@@ -3475,12 +3975,10 @@
           <w:szCs w:val="28"/>
           <w:shd w:val="clear" w:color="auto" w:fill="FFFFFF"/>
         </w:rPr>
-        <w:t>//div[@id="search_div"]/descendant::span[@id="togglebtn"]</w:t>
-      </w:r>
-    </w:p>
-    <w:p>
-      <w:pPr>
-        <w:spacing w:after="0" w:line="240" w:lineRule="auto"/>
+        <w:t>//div[@id="search_div"]/</w:t>
+      </w:r>
+      <w:proofErr w:type="gramStart"/>
+      <w:r>
         <w:rPr>
           <w:rFonts w:ascii="Consolas" w:hAnsi="Consolas"/>
           <w:b/>
@@ -3490,11 +3988,10 @@
           <w:szCs w:val="28"/>
           <w:shd w:val="clear" w:color="auto" w:fill="FFFFFF"/>
         </w:rPr>
-      </w:pPr>
-    </w:p>
-    <w:p>
-      <w:pPr>
-        <w:spacing w:after="0" w:line="240" w:lineRule="auto"/>
+        <w:t>descendant::</w:t>
+      </w:r>
+      <w:proofErr w:type="gramEnd"/>
+      <w:r>
         <w:rPr>
           <w:rFonts w:ascii="Consolas" w:hAnsi="Consolas"/>
           <w:b/>
@@ -3504,8 +4001,12 @@
           <w:szCs w:val="28"/>
           <w:shd w:val="clear" w:color="auto" w:fill="FFFFFF"/>
         </w:rPr>
-      </w:pPr>
-      <w:r>
+        <w:t>span[@id="togglebtn"]</w:t>
+      </w:r>
+    </w:p>
+    <w:p>
+      <w:pPr>
+        <w:spacing w:after="0" w:line="240" w:lineRule="auto"/>
         <w:rPr>
           <w:rFonts w:ascii="Consolas" w:hAnsi="Consolas"/>
           <w:b/>
@@ -3515,8 +4016,7 @@
           <w:szCs w:val="28"/>
           <w:shd w:val="clear" w:color="auto" w:fill="FFFFFF"/>
         </w:rPr>
-        <w:t>//div[@id="search_div"]/section/div/span</w:t>
-      </w:r>
+      </w:pPr>
     </w:p>
     <w:p>
       <w:pPr>
@@ -3531,10 +4031,7 @@
           <w:shd w:val="clear" w:color="auto" w:fill="FFFFFF"/>
         </w:rPr>
       </w:pPr>
-    </w:p>
-    <w:p>
-      <w:pPr>
-        <w:spacing w:after="0" w:line="240" w:lineRule="auto"/>
+      <w:r>
         <w:rPr>
           <w:rFonts w:ascii="Consolas" w:hAnsi="Consolas"/>
           <w:b/>
@@ -3544,7 +4041,8 @@
           <w:szCs w:val="28"/>
           <w:shd w:val="clear" w:color="auto" w:fill="FFFFFF"/>
         </w:rPr>
-      </w:pPr>
+        <w:t>//div[@id="search_div"]/section/div/span</w:t>
+      </w:r>
     </w:p>
     <w:p>
       <w:pPr>
@@ -3553,6 +4051,34 @@
           <w:rFonts w:ascii="Consolas" w:hAnsi="Consolas"/>
           <w:b/>
           <w:bCs/>
+          <w:color w:val="00B050"/>
+          <w:sz w:val="28"/>
+          <w:szCs w:val="28"/>
+          <w:shd w:val="clear" w:color="auto" w:fill="FFFFFF"/>
+        </w:rPr>
+      </w:pPr>
+    </w:p>
+    <w:p>
+      <w:pPr>
+        <w:spacing w:after="0" w:line="240" w:lineRule="auto"/>
+        <w:rPr>
+          <w:rFonts w:ascii="Consolas" w:hAnsi="Consolas"/>
+          <w:b/>
+          <w:bCs/>
+          <w:color w:val="00B050"/>
+          <w:sz w:val="28"/>
+          <w:szCs w:val="28"/>
+          <w:shd w:val="clear" w:color="auto" w:fill="FFFFFF"/>
+        </w:rPr>
+      </w:pPr>
+    </w:p>
+    <w:p>
+      <w:pPr>
+        <w:spacing w:after="0" w:line="240" w:lineRule="auto"/>
+        <w:rPr>
+          <w:rFonts w:ascii="Consolas" w:hAnsi="Consolas"/>
+          <w:b/>
+          <w:bCs/>
           <w:sz w:val="24"/>
           <w:szCs w:val="24"/>
           <w:shd w:val="clear" w:color="auto" w:fill="FFFFFF"/>
@@ -3595,16 +4121,29 @@
           <w:shd w:val="clear" w:color="auto" w:fill="FFFFFF"/>
         </w:rPr>
       </w:pPr>
-      <w:r>
-        <w:rPr>
-          <w:rFonts w:ascii="Consolas" w:hAnsi="Consolas"/>
-          <w:b/>
-          <w:bCs/>
-          <w:sz w:val="24"/>
-          <w:szCs w:val="24"/>
-          <w:shd w:val="clear" w:color="auto" w:fill="FFFFFF"/>
-        </w:rPr>
-        <w:t>Close : It closes the active tab only</w:t>
+      <w:proofErr w:type="gramStart"/>
+      <w:r>
+        <w:rPr>
+          <w:rFonts w:ascii="Consolas" w:hAnsi="Consolas"/>
+          <w:b/>
+          <w:bCs/>
+          <w:sz w:val="24"/>
+          <w:szCs w:val="24"/>
+          <w:shd w:val="clear" w:color="auto" w:fill="FFFFFF"/>
+        </w:rPr>
+        <w:t>Close :</w:t>
+      </w:r>
+      <w:proofErr w:type="gramEnd"/>
+      <w:r>
+        <w:rPr>
+          <w:rFonts w:ascii="Consolas" w:hAnsi="Consolas"/>
+          <w:b/>
+          <w:bCs/>
+          <w:sz w:val="24"/>
+          <w:szCs w:val="24"/>
+          <w:shd w:val="clear" w:color="auto" w:fill="FFFFFF"/>
+        </w:rPr>
+        <w:t xml:space="preserve"> It closes the active tab only</w:t>
       </w:r>
     </w:p>
     <w:p>
@@ -3619,16 +4158,29 @@
           <w:shd w:val="clear" w:color="auto" w:fill="FFFFFF"/>
         </w:rPr>
       </w:pPr>
-      <w:r>
-        <w:rPr>
-          <w:rFonts w:ascii="Consolas" w:hAnsi="Consolas"/>
-          <w:b/>
-          <w:bCs/>
-          <w:sz w:val="24"/>
-          <w:szCs w:val="24"/>
-          <w:shd w:val="clear" w:color="auto" w:fill="FFFFFF"/>
-        </w:rPr>
-        <w:t>Quit : It ends the entire session or closes the whole browser.</w:t>
+      <w:proofErr w:type="gramStart"/>
+      <w:r>
+        <w:rPr>
+          <w:rFonts w:ascii="Consolas" w:hAnsi="Consolas"/>
+          <w:b/>
+          <w:bCs/>
+          <w:sz w:val="24"/>
+          <w:szCs w:val="24"/>
+          <w:shd w:val="clear" w:color="auto" w:fill="FFFFFF"/>
+        </w:rPr>
+        <w:t>Quit :</w:t>
+      </w:r>
+      <w:proofErr w:type="gramEnd"/>
+      <w:r>
+        <w:rPr>
+          <w:rFonts w:ascii="Consolas" w:hAnsi="Consolas"/>
+          <w:b/>
+          <w:bCs/>
+          <w:sz w:val="24"/>
+          <w:szCs w:val="24"/>
+          <w:shd w:val="clear" w:color="auto" w:fill="FFFFFF"/>
+        </w:rPr>
+        <w:t xml:space="preserve"> It ends the entire session or closes the whole browser.</w:t>
       </w:r>
     </w:p>
     <w:p>
@@ -3900,18 +4452,32 @@
           <w:shd w:val="clear" w:color="auto" w:fill="FFFFFF"/>
         </w:rPr>
       </w:pPr>
-      <w:r>
-        <w:rPr>
-          <w:rFonts w:ascii="Consolas" w:hAnsi="Consolas"/>
-          <w:b/>
-          <w:bCs/>
-          <w:sz w:val="24"/>
-          <w:szCs w:val="24"/>
-          <w:shd w:val="clear" w:color="auto" w:fill="FFFFFF"/>
-        </w:rPr>
-        <w:t xml:space="preserve">Naviagte.to()- it will not wait for all components. As soon as the next line component appears. It will perform </w:t>
+      <w:proofErr w:type="gramStart"/>
+      <w:r>
+        <w:rPr>
+          <w:rFonts w:ascii="Consolas" w:hAnsi="Consolas"/>
+          <w:b/>
+          <w:bCs/>
+          <w:sz w:val="24"/>
+          <w:szCs w:val="24"/>
+          <w:shd w:val="clear" w:color="auto" w:fill="FFFFFF"/>
+        </w:rPr>
+        <w:t>Naviagte.to(</w:t>
+      </w:r>
+      <w:proofErr w:type="gramEnd"/>
+      <w:r>
+        <w:rPr>
+          <w:rFonts w:ascii="Consolas" w:hAnsi="Consolas"/>
+          <w:b/>
+          <w:bCs/>
+          <w:sz w:val="24"/>
+          <w:szCs w:val="24"/>
+          <w:shd w:val="clear" w:color="auto" w:fill="FFFFFF"/>
+        </w:rPr>
+        <w:t xml:space="preserve">)- it will not wait for all components. As soon as the next line component appears. It will perform </w:t>
       </w:r>
       <w:proofErr w:type="spellStart"/>
+      <w:proofErr w:type="gramStart"/>
       <w:r>
         <w:rPr>
           <w:rFonts w:ascii="Consolas" w:hAnsi="Consolas"/>
@@ -3924,6 +4490,7 @@
         <w:t>it’s</w:t>
       </w:r>
       <w:proofErr w:type="spellEnd"/>
+      <w:proofErr w:type="gramEnd"/>
       <w:r>
         <w:rPr>
           <w:rFonts w:ascii="Consolas" w:hAnsi="Consolas"/>
@@ -3962,6 +4529,7 @@
         </w:rPr>
       </w:pPr>
       <w:proofErr w:type="spellStart"/>
+      <w:proofErr w:type="gramStart"/>
       <w:r>
         <w:rPr>
           <w:rFonts w:ascii="Consolas" w:hAnsi="Consolas"/>
@@ -3983,7 +4551,19 @@
           <w:szCs w:val="24"/>
           <w:shd w:val="clear" w:color="auto" w:fill="FFFFFF"/>
         </w:rPr>
-        <w:t>();</w:t>
+        <w:t>(</w:t>
+      </w:r>
+      <w:proofErr w:type="gramEnd"/>
+      <w:r>
+        <w:rPr>
+          <w:rFonts w:ascii="Consolas" w:hAnsi="Consolas"/>
+          <w:b/>
+          <w:bCs/>
+          <w:sz w:val="24"/>
+          <w:szCs w:val="24"/>
+          <w:shd w:val="clear" w:color="auto" w:fill="FFFFFF"/>
+        </w:rPr>
+        <w:t>);</w:t>
       </w:r>
     </w:p>
     <w:p>
@@ -3999,6 +4579,7 @@
         </w:rPr>
       </w:pPr>
       <w:proofErr w:type="spellStart"/>
+      <w:proofErr w:type="gramStart"/>
       <w:r>
         <w:rPr>
           <w:rFonts w:ascii="Consolas" w:hAnsi="Consolas"/>
@@ -4020,7 +4601,19 @@
           <w:szCs w:val="24"/>
           <w:shd w:val="clear" w:color="auto" w:fill="FFFFFF"/>
         </w:rPr>
-        <w:t>();</w:t>
+        <w:t>(</w:t>
+      </w:r>
+      <w:proofErr w:type="gramEnd"/>
+      <w:r>
+        <w:rPr>
+          <w:rFonts w:ascii="Consolas" w:hAnsi="Consolas"/>
+          <w:b/>
+          <w:bCs/>
+          <w:sz w:val="24"/>
+          <w:szCs w:val="24"/>
+          <w:shd w:val="clear" w:color="auto" w:fill="FFFFFF"/>
+        </w:rPr>
+        <w:t>);</w:t>
       </w:r>
     </w:p>
     <w:p>
@@ -4128,18 +4721,30 @@
           <w:rFonts w:ascii="Consolas" w:hAnsi="Consolas"/>
           <w:b/>
           <w:bCs/>
-          <w:sz w:val="32"/>
-          <w:szCs w:val="32"/>
-          <w:shd w:val="clear" w:color="auto" w:fill="FFFFFF"/>
-        </w:rPr>
-      </w:pPr>
+          <w:sz w:val="24"/>
+          <w:szCs w:val="24"/>
+          <w:shd w:val="clear" w:color="auto" w:fill="FFFFFF"/>
+        </w:rPr>
+      </w:pPr>
+      <w:r>
+        <w:rPr>
+          <w:rFonts w:ascii="Consolas" w:hAnsi="Consolas"/>
+          <w:b/>
+          <w:bCs/>
+          <w:sz w:val="24"/>
+          <w:szCs w:val="24"/>
+          <w:shd w:val="clear" w:color="auto" w:fill="FFFFFF"/>
+        </w:rPr>
+        <w:lastRenderedPageBreak/>
+        <w:t>25-08-2022</w:t>
+      </w:r>
     </w:p>
     <w:p>
       <w:pPr>
         <w:spacing w:after="0" w:line="600" w:lineRule="auto"/>
         <w:rPr>
           <w:rFonts w:ascii="Consolas" w:hAnsi="Consolas"/>
-          <w:color w:val="202124"/>
+          <w:color w:val="FF0000"/>
           <w:sz w:val="18"/>
           <w:szCs w:val="18"/>
           <w:shd w:val="clear" w:color="auto" w:fill="FFFFFF"/>
@@ -4163,12 +4768,34 @@
         <w:spacing w:after="0" w:line="600" w:lineRule="auto"/>
         <w:rPr>
           <w:rFonts w:ascii="Consolas" w:hAnsi="Consolas"/>
-          <w:color w:val="FF0000"/>
-          <w:sz w:val="18"/>
-          <w:szCs w:val="18"/>
-          <w:shd w:val="clear" w:color="auto" w:fill="FFFFFF"/>
-        </w:rPr>
-      </w:pPr>
+          <w:color w:val="202124"/>
+          <w:sz w:val="18"/>
+          <w:szCs w:val="18"/>
+          <w:shd w:val="clear" w:color="auto" w:fill="FFFFFF"/>
+        </w:rPr>
+      </w:pPr>
+      <w:proofErr w:type="spellStart"/>
+      <w:r>
+        <w:rPr>
+          <w:rFonts w:ascii="Consolas" w:hAnsi="Consolas"/>
+          <w:color w:val="202124"/>
+          <w:sz w:val="18"/>
+          <w:szCs w:val="18"/>
+          <w:shd w:val="clear" w:color="auto" w:fill="FFFFFF"/>
+        </w:rPr>
+        <w:t>custom_date_pic</w:t>
+      </w:r>
+      <w:proofErr w:type="spellEnd"/>
+      <w:r>
+        <w:rPr>
+          <w:rFonts w:ascii="Consolas" w:hAnsi="Consolas"/>
+          <w:color w:val="202124"/>
+          <w:sz w:val="18"/>
+          <w:szCs w:val="18"/>
+          <w:shd w:val="clear" w:color="auto" w:fill="FFFFFF"/>
+        </w:rPr>
+        <w:t xml:space="preserve"> required home-date-pick valid</w:t>
+      </w:r>
     </w:p>
     <w:p>
       <w:pPr>
@@ -4176,11 +4803,33 @@
         <w:rPr>
           <w:rFonts w:ascii="Consolas" w:hAnsi="Consolas"/>
           <w:color w:val="202124"/>
-          <w:sz w:val="24"/>
-          <w:szCs w:val="24"/>
-          <w:shd w:val="clear" w:color="auto" w:fill="FFFFFF"/>
-        </w:rPr>
-      </w:pPr>
+          <w:sz w:val="18"/>
+          <w:szCs w:val="18"/>
+          <w:shd w:val="clear" w:color="auto" w:fill="FFFFFF"/>
+        </w:rPr>
+      </w:pPr>
+      <w:proofErr w:type="spellStart"/>
+      <w:r>
+        <w:rPr>
+          <w:rFonts w:ascii="Consolas" w:hAnsi="Consolas"/>
+          <w:color w:val="202124"/>
+          <w:sz w:val="18"/>
+          <w:szCs w:val="18"/>
+          <w:shd w:val="clear" w:color="auto" w:fill="FFFFFF"/>
+        </w:rPr>
+        <w:t>custom_date_pic</w:t>
+      </w:r>
+      <w:proofErr w:type="spellEnd"/>
+      <w:r>
+        <w:rPr>
+          <w:rFonts w:ascii="Consolas" w:hAnsi="Consolas"/>
+          <w:color w:val="202124"/>
+          <w:sz w:val="18"/>
+          <w:szCs w:val="18"/>
+          <w:shd w:val="clear" w:color="auto" w:fill="FFFFFF"/>
+        </w:rPr>
+        <w:t xml:space="preserve"> required home-date-pick</w:t>
+      </w:r>
     </w:p>
     <w:p>
       <w:pPr>
@@ -4188,21 +4837,11 @@
         <w:rPr>
           <w:rFonts w:ascii="Consolas" w:hAnsi="Consolas"/>
           <w:color w:val="202124"/>
-          <w:sz w:val="24"/>
-          <w:szCs w:val="24"/>
-          <w:shd w:val="clear" w:color="auto" w:fill="FFFFFF"/>
-        </w:rPr>
-      </w:pPr>
-      <w:r>
-        <w:rPr>
-          <w:rFonts w:ascii="Consolas" w:hAnsi="Consolas"/>
-          <w:color w:val="202124"/>
-          <w:sz w:val="24"/>
-          <w:szCs w:val="24"/>
-          <w:shd w:val="clear" w:color="auto" w:fill="FFFFFF"/>
-        </w:rPr>
-        <w:t xml:space="preserve"> </w:t>
-      </w:r>
+          <w:sz w:val="18"/>
+          <w:szCs w:val="18"/>
+          <w:shd w:val="clear" w:color="auto" w:fill="FFFFFF"/>
+        </w:rPr>
+      </w:pPr>
     </w:p>
     <w:p>
       <w:pPr>
@@ -4227,99 +4866,113 @@
           <w:shd w:val="clear" w:color="auto" w:fill="FFFFFF"/>
         </w:rPr>
       </w:pPr>
-    </w:p>
-    <w:p>
-      <w:pPr>
-        <w:spacing w:after="0"/>
-        <w:rPr>
-          <w:rFonts w:ascii="Consolas" w:hAnsi="Consolas"/>
-          <w:color w:val="202124"/>
-          <w:sz w:val="24"/>
-          <w:szCs w:val="24"/>
-          <w:shd w:val="clear" w:color="auto" w:fill="FFFFFF"/>
-        </w:rPr>
-      </w:pPr>
-    </w:p>
-    <w:p>
-      <w:pPr>
-        <w:spacing w:after="0"/>
-        <w:rPr>
-          <w:rFonts w:ascii="Consolas" w:hAnsi="Consolas"/>
-          <w:color w:val="202124"/>
-          <w:sz w:val="24"/>
-          <w:szCs w:val="24"/>
-          <w:shd w:val="clear" w:color="auto" w:fill="FFFFFF"/>
-        </w:rPr>
-      </w:pPr>
-    </w:p>
-    <w:p>
-      <w:pPr>
-        <w:spacing w:after="0"/>
-        <w:rPr>
-          <w:rFonts w:ascii="Consolas" w:hAnsi="Consolas"/>
-          <w:color w:val="202124"/>
-          <w:sz w:val="24"/>
-          <w:szCs w:val="24"/>
-          <w:shd w:val="clear" w:color="auto" w:fill="FFFFFF"/>
-        </w:rPr>
-      </w:pPr>
-    </w:p>
-    <w:p>
-      <w:pPr>
-        <w:spacing w:after="0"/>
-        <w:rPr>
-          <w:rFonts w:ascii="Consolas" w:hAnsi="Consolas"/>
-          <w:color w:val="202124"/>
-          <w:sz w:val="18"/>
-          <w:szCs w:val="18"/>
-          <w:shd w:val="clear" w:color="auto" w:fill="FFFFFF"/>
-        </w:rPr>
-      </w:pPr>
-    </w:p>
-    <w:p>
-      <w:pPr>
-        <w:spacing w:after="0"/>
-        <w:rPr>
-          <w:rFonts w:ascii="Consolas" w:hAnsi="Consolas"/>
-          <w:color w:val="202124"/>
-          <w:sz w:val="18"/>
-          <w:szCs w:val="18"/>
-          <w:shd w:val="clear" w:color="auto" w:fill="FFFFFF"/>
-        </w:rPr>
-      </w:pPr>
-    </w:p>
-    <w:p>
-      <w:pPr>
-        <w:spacing w:after="0"/>
-        <w:rPr>
-          <w:b/>
-          <w:bCs/>
-          <w:color w:val="70AD47" w:themeColor="accent6"/>
-        </w:rPr>
-      </w:pPr>
+      <w:r>
+        <w:rPr>
+          <w:rStyle w:val="webkit-html-attribute-name"/>
+          <w:rFonts w:ascii="Consolas" w:hAnsi="Consolas"/>
+          <w:color w:val="202124"/>
+          <w:sz w:val="18"/>
+          <w:szCs w:val="18"/>
+        </w:rPr>
+        <w:t>style</w:t>
+      </w:r>
+      <w:r>
+        <w:rPr>
+          <w:rFonts w:ascii="Consolas" w:hAnsi="Consolas"/>
+          <w:color w:val="202124"/>
+          <w:sz w:val="18"/>
+          <w:szCs w:val="18"/>
+          <w:shd w:val="clear" w:color="auto" w:fill="FFFFFF"/>
+        </w:rPr>
+        <w:t>="</w:t>
+      </w:r>
+      <w:r>
+        <w:rPr>
+          <w:rStyle w:val="webkit-html-attribute-value"/>
+          <w:rFonts w:ascii="Consolas" w:hAnsi="Consolas"/>
+          <w:color w:val="202124"/>
+          <w:sz w:val="18"/>
+          <w:szCs w:val="18"/>
+        </w:rPr>
+        <w:t>display: block; opacity: 1;</w:t>
+      </w:r>
+      <w:r>
+        <w:rPr>
+          <w:rFonts w:ascii="Consolas" w:hAnsi="Consolas"/>
+          <w:color w:val="202124"/>
+          <w:sz w:val="18"/>
+          <w:szCs w:val="18"/>
+          <w:shd w:val="clear" w:color="auto" w:fill="FFFFFF"/>
+        </w:rPr>
+        <w:t>"</w:t>
+      </w:r>
     </w:p>
     <w:p>
       <w:pPr>
         <w:spacing w:after="0" w:line="600" w:lineRule="auto"/>
         <w:rPr>
           <w:rFonts w:ascii="Consolas" w:hAnsi="Consolas"/>
-          <w:b/>
-          <w:bCs/>
-          <w:sz w:val="18"/>
-          <w:szCs w:val="18"/>
-          <w:shd w:val="clear" w:color="auto" w:fill="FFFFFF"/>
-        </w:rPr>
-      </w:pPr>
+          <w:color w:val="202124"/>
+          <w:sz w:val="18"/>
+          <w:szCs w:val="18"/>
+          <w:u w:val="single"/>
+          <w:shd w:val="clear" w:color="auto" w:fill="FFFFFF"/>
+        </w:rPr>
+      </w:pPr>
+      <w:r>
+        <w:rPr>
+          <w:rStyle w:val="webkit-html-attribute-name"/>
+          <w:rFonts w:ascii="Consolas" w:hAnsi="Consolas"/>
+          <w:color w:val="202124"/>
+          <w:sz w:val="18"/>
+          <w:szCs w:val="18"/>
+          <w:u w:val="single"/>
+        </w:rPr>
+        <w:t>style</w:t>
+      </w:r>
+      <w:r>
+        <w:rPr>
+          <w:rFonts w:ascii="Consolas" w:hAnsi="Consolas"/>
+          <w:color w:val="202124"/>
+          <w:sz w:val="18"/>
+          <w:szCs w:val="18"/>
+          <w:u w:val="single"/>
+          <w:shd w:val="clear" w:color="auto" w:fill="FFFFFF"/>
+        </w:rPr>
+        <w:t>="</w:t>
+      </w:r>
+      <w:r>
+        <w:rPr>
+          <w:rStyle w:val="webkit-html-attribute-value"/>
+          <w:rFonts w:ascii="Consolas" w:hAnsi="Consolas"/>
+          <w:color w:val="202124"/>
+          <w:sz w:val="18"/>
+          <w:szCs w:val="18"/>
+          <w:u w:val="single"/>
+        </w:rPr>
+        <w:t>display: block; opacity: 0.5;</w:t>
+      </w:r>
+      <w:r>
+        <w:rPr>
+          <w:rFonts w:ascii="Consolas" w:hAnsi="Consolas"/>
+          <w:color w:val="202124"/>
+          <w:sz w:val="18"/>
+          <w:szCs w:val="18"/>
+          <w:u w:val="single"/>
+          <w:shd w:val="clear" w:color="auto" w:fill="FFFFFF"/>
+        </w:rPr>
+        <w:t>"</w:t>
+      </w:r>
     </w:p>
     <w:p>
       <w:pPr>
         <w:spacing w:after="0" w:line="600" w:lineRule="auto"/>
         <w:rPr>
           <w:rFonts w:ascii="Consolas" w:hAnsi="Consolas"/>
-          <w:b/>
-          <w:bCs/>
-          <w:sz w:val="18"/>
-          <w:szCs w:val="18"/>
+          <w:color w:val="202124"/>
+          <w:sz w:val="18"/>
+          <w:szCs w:val="18"/>
+          <w:u w:val="single"/>
           <w:shd w:val="clear" w:color="auto" w:fill="FFFFFF"/>
         </w:rPr>
       </w:pPr>
@@ -4328,21 +4981,770 @@
       <w:pPr>
         <w:spacing w:after="0" w:line="600" w:lineRule="auto"/>
         <w:rPr>
-          <w:b/>
-          <w:bCs/>
-        </w:rPr>
-      </w:pPr>
-    </w:p>
-    <w:p/>
-    <w:p>
-      <w:pPr>
-        <w:rPr>
-          <w:b/>
-          <w:bCs/>
-        </w:rPr>
-      </w:pPr>
-    </w:p>
-    <w:p/>
+          <w:rFonts w:ascii="Consolas" w:hAnsi="Consolas"/>
+          <w:color w:val="202124"/>
+          <w:sz w:val="18"/>
+          <w:szCs w:val="18"/>
+          <w:u w:val="single"/>
+          <w:shd w:val="clear" w:color="auto" w:fill="FFFFFF"/>
+        </w:rPr>
+      </w:pPr>
+    </w:p>
+    <w:p>
+      <w:pPr>
+        <w:pStyle w:val="Heading4"/>
+        <w:spacing w:before="0" w:beforeAutospacing="0" w:after="120" w:afterAutospacing="0" w:line="300" w:lineRule="atLeast"/>
+        <w:jc w:val="center"/>
+        <w:rPr>
+          <w:rFonts w:ascii="Courier New" w:hAnsi="Courier New" w:cs="Courier New"/>
+          <w:color w:val="2A00FF"/>
+          <w:sz w:val="20"/>
+          <w:szCs w:val="20"/>
+          <w:shd w:val="clear" w:color="auto" w:fill="E8F2FE"/>
+        </w:rPr>
+      </w:pPr>
+      <w:r>
+        <w:rPr>
+          <w:rFonts w:ascii="Courier New" w:hAnsi="Courier New" w:cs="Courier New"/>
+          <w:color w:val="2A00FF"/>
+          <w:sz w:val="20"/>
+          <w:szCs w:val="20"/>
+          <w:shd w:val="clear" w:color="auto" w:fill="E8F2FE"/>
+        </w:rPr>
+        <w:t>"Cucumber"</w:t>
+      </w:r>
+      <w:r>
+        <w:rPr>
+          <w:rFonts w:ascii="Courier New" w:hAnsi="Courier New" w:cs="Courier New"/>
+          <w:color w:val="000000"/>
+          <w:sz w:val="20"/>
+          <w:szCs w:val="20"/>
+          <w:shd w:val="clear" w:color="auto" w:fill="E8F2FE"/>
+        </w:rPr>
+        <w:t xml:space="preserve">, </w:t>
+      </w:r>
+      <w:r>
+        <w:rPr>
+          <w:rFonts w:ascii="Courier New" w:hAnsi="Courier New" w:cs="Courier New"/>
+          <w:color w:val="2A00FF"/>
+          <w:sz w:val="20"/>
+          <w:szCs w:val="20"/>
+          <w:shd w:val="clear" w:color="auto" w:fill="E8F2FE"/>
+        </w:rPr>
+        <w:t xml:space="preserve">"Beetroot"        </w:t>
+      </w:r>
+    </w:p>
+    <w:p>
+      <w:pPr>
+        <w:pStyle w:val="Heading4"/>
+        <w:spacing w:before="0" w:beforeAutospacing="0" w:after="120" w:afterAutospacing="0" w:line="300" w:lineRule="atLeast"/>
+        <w:jc w:val="center"/>
+        <w:rPr>
+          <w:rFonts w:ascii="Roboto" w:hAnsi="Roboto"/>
+          <w:b w:val="0"/>
+          <w:bCs w:val="0"/>
+          <w:color w:val="666666"/>
+        </w:rPr>
+      </w:pPr>
+      <w:r>
+        <w:rPr>
+          <w:rFonts w:ascii="Roboto" w:hAnsi="Roboto"/>
+          <w:b w:val="0"/>
+          <w:bCs w:val="0"/>
+          <w:color w:val="666666"/>
+        </w:rPr>
+        <w:t>Cucumber</w:t>
+      </w:r>
+      <w:r>
+        <w:rPr>
+          <w:rFonts w:ascii="Roboto" w:hAnsi="Roboto"/>
+          <w:b w:val="0"/>
+          <w:bCs w:val="0"/>
+          <w:color w:val="666666"/>
+        </w:rPr>
+        <w:t xml:space="preserve">     - 0 index</w:t>
+      </w:r>
+    </w:p>
+    <w:p>
+      <w:pPr>
+        <w:pStyle w:val="Heading4"/>
+        <w:spacing w:before="0" w:beforeAutospacing="0" w:after="120" w:afterAutospacing="0" w:line="300" w:lineRule="atLeast"/>
+        <w:jc w:val="center"/>
+        <w:rPr>
+          <w:rFonts w:ascii="Roboto" w:hAnsi="Roboto"/>
+          <w:b w:val="0"/>
+          <w:bCs w:val="0"/>
+          <w:color w:val="666666"/>
+        </w:rPr>
+      </w:pPr>
+      <w:r>
+        <w:rPr>
+          <w:rFonts w:ascii="Roboto" w:hAnsi="Roboto"/>
+          <w:b w:val="0"/>
+          <w:bCs w:val="0"/>
+          <w:color w:val="666666"/>
+        </w:rPr>
+        <w:t xml:space="preserve">– 1 </w:t>
+      </w:r>
+      <w:proofErr w:type="spellStart"/>
+      <w:r>
+        <w:rPr>
+          <w:rFonts w:ascii="Roboto" w:hAnsi="Roboto"/>
+          <w:b w:val="0"/>
+          <w:bCs w:val="0"/>
+          <w:color w:val="666666"/>
+        </w:rPr>
+        <w:t>kfg</w:t>
+      </w:r>
+      <w:proofErr w:type="spellEnd"/>
+      <w:r>
+        <w:rPr>
+          <w:rFonts w:ascii="Roboto" w:hAnsi="Roboto"/>
+          <w:b w:val="0"/>
+          <w:bCs w:val="0"/>
+          <w:color w:val="666666"/>
+        </w:rPr>
+        <w:t xml:space="preserve">   - 1</w:t>
+      </w:r>
+      <w:r>
+        <w:rPr>
+          <w:rFonts w:ascii="Roboto" w:hAnsi="Roboto"/>
+          <w:b w:val="0"/>
+          <w:bCs w:val="0"/>
+          <w:color w:val="666666"/>
+          <w:vertAlign w:val="superscript"/>
+        </w:rPr>
+        <w:t>st</w:t>
+      </w:r>
+      <w:r>
+        <w:rPr>
+          <w:rFonts w:ascii="Roboto" w:hAnsi="Roboto"/>
+          <w:b w:val="0"/>
+          <w:bCs w:val="0"/>
+          <w:color w:val="666666"/>
+        </w:rPr>
+        <w:t xml:space="preserve"> index</w:t>
+      </w:r>
+    </w:p>
+    <w:p>
+      <w:pPr>
+        <w:spacing w:after="0" w:line="600" w:lineRule="auto"/>
+        <w:rPr>
+          <w:rFonts w:ascii="Consolas" w:hAnsi="Consolas"/>
+          <w:color w:val="FF0000"/>
+          <w:sz w:val="18"/>
+          <w:szCs w:val="18"/>
+          <w:u w:val="single"/>
+          <w:shd w:val="clear" w:color="auto" w:fill="FFFFFF"/>
+        </w:rPr>
+      </w:pPr>
+    </w:p>
+    <w:p>
+      <w:pPr>
+        <w:spacing w:after="0" w:line="600" w:lineRule="auto"/>
+        <w:rPr>
+          <w:rFonts w:cstheme="minorHAnsi"/>
+          <w:sz w:val="24"/>
+          <w:szCs w:val="24"/>
+          <w:u w:val="single"/>
+          <w:shd w:val="clear" w:color="auto" w:fill="FFFFFF"/>
+        </w:rPr>
+      </w:pPr>
+      <w:proofErr w:type="gramStart"/>
+      <w:r>
+        <w:rPr>
+          <w:rFonts w:cstheme="minorHAnsi"/>
+          <w:sz w:val="24"/>
+          <w:szCs w:val="24"/>
+          <w:u w:val="single"/>
+          <w:shd w:val="clear" w:color="auto" w:fill="FFFFFF"/>
+        </w:rPr>
+        <w:t>Synchronization :</w:t>
+      </w:r>
+      <w:proofErr w:type="gramEnd"/>
+    </w:p>
+    <w:p>
+      <w:pPr>
+        <w:spacing w:after="0" w:line="240" w:lineRule="auto"/>
+        <w:rPr>
+          <w:rFonts w:cstheme="minorHAnsi"/>
+          <w:sz w:val="24"/>
+          <w:szCs w:val="24"/>
+          <w:shd w:val="clear" w:color="auto" w:fill="FFFFFF"/>
+        </w:rPr>
+      </w:pPr>
+      <w:r>
+        <w:rPr>
+          <w:rFonts w:cstheme="minorHAnsi"/>
+          <w:sz w:val="24"/>
+          <w:szCs w:val="24"/>
+          <w:shd w:val="clear" w:color="auto" w:fill="FFFFFF"/>
+        </w:rPr>
+        <w:t>Implicit wait</w:t>
+      </w:r>
+    </w:p>
+    <w:p>
+      <w:pPr>
+        <w:spacing w:after="0" w:line="240" w:lineRule="auto"/>
+        <w:rPr>
+          <w:rFonts w:cstheme="minorHAnsi"/>
+          <w:sz w:val="24"/>
+          <w:szCs w:val="24"/>
+          <w:shd w:val="clear" w:color="auto" w:fill="FFFFFF"/>
+        </w:rPr>
+      </w:pPr>
+      <w:r>
+        <w:rPr>
+          <w:rFonts w:cstheme="minorHAnsi"/>
+          <w:sz w:val="24"/>
+          <w:szCs w:val="24"/>
+          <w:shd w:val="clear" w:color="auto" w:fill="FFFFFF"/>
+        </w:rPr>
+        <w:t>Explicit wait</w:t>
+      </w:r>
+    </w:p>
+    <w:p>
+      <w:pPr>
+        <w:spacing w:after="0" w:line="240" w:lineRule="auto"/>
+        <w:rPr>
+          <w:rFonts w:cstheme="minorHAnsi"/>
+          <w:sz w:val="24"/>
+          <w:szCs w:val="24"/>
+          <w:shd w:val="clear" w:color="auto" w:fill="FFFFFF"/>
+        </w:rPr>
+      </w:pPr>
+      <w:r>
+        <w:rPr>
+          <w:rFonts w:cstheme="minorHAnsi"/>
+          <w:sz w:val="24"/>
+          <w:szCs w:val="24"/>
+          <w:shd w:val="clear" w:color="auto" w:fill="FFFFFF"/>
+        </w:rPr>
+        <w:t>Fluent wait</w:t>
+      </w:r>
+    </w:p>
+    <w:p>
+      <w:pPr>
+        <w:spacing w:after="0" w:line="240" w:lineRule="auto"/>
+        <w:rPr>
+          <w:rFonts w:cstheme="minorHAnsi"/>
+          <w:sz w:val="24"/>
+          <w:szCs w:val="24"/>
+          <w:shd w:val="clear" w:color="auto" w:fill="FFFFFF"/>
+        </w:rPr>
+      </w:pPr>
+      <w:proofErr w:type="spellStart"/>
+      <w:r>
+        <w:rPr>
+          <w:rFonts w:cstheme="minorHAnsi"/>
+          <w:sz w:val="24"/>
+          <w:szCs w:val="24"/>
+          <w:shd w:val="clear" w:color="auto" w:fill="FFFFFF"/>
+        </w:rPr>
+        <w:t>Thread.sleep</w:t>
+      </w:r>
+      <w:proofErr w:type="spellEnd"/>
+      <w:r>
+        <w:rPr>
+          <w:rFonts w:cstheme="minorHAnsi"/>
+          <w:sz w:val="24"/>
+          <w:szCs w:val="24"/>
+          <w:shd w:val="clear" w:color="auto" w:fill="FFFFFF"/>
+        </w:rPr>
+        <w:t xml:space="preserve"> (Selenium method)</w:t>
+      </w:r>
+    </w:p>
+    <w:p>
+      <w:pPr>
+        <w:spacing w:after="0" w:line="240" w:lineRule="auto"/>
+        <w:rPr>
+          <w:rFonts w:cstheme="minorHAnsi"/>
+          <w:sz w:val="24"/>
+          <w:szCs w:val="24"/>
+          <w:shd w:val="clear" w:color="auto" w:fill="FFFFFF"/>
+        </w:rPr>
+      </w:pPr>
+    </w:p>
+    <w:p>
+      <w:pPr>
+        <w:spacing w:after="0" w:line="240" w:lineRule="auto"/>
+        <w:rPr>
+          <w:rFonts w:cstheme="minorHAnsi"/>
+          <w:sz w:val="24"/>
+          <w:szCs w:val="24"/>
+          <w:shd w:val="clear" w:color="auto" w:fill="FFFFFF"/>
+        </w:rPr>
+      </w:pPr>
+    </w:p>
+    <w:p>
+      <w:pPr>
+        <w:spacing w:after="0" w:line="240" w:lineRule="auto"/>
+        <w:rPr>
+          <w:rFonts w:cstheme="minorHAnsi"/>
+          <w:sz w:val="24"/>
+          <w:szCs w:val="24"/>
+          <w:shd w:val="clear" w:color="auto" w:fill="FFFFFF"/>
+        </w:rPr>
+      </w:pPr>
+      <w:r>
+        <w:rPr>
+          <w:rFonts w:cstheme="minorHAnsi"/>
+          <w:sz w:val="24"/>
+          <w:szCs w:val="24"/>
+          <w:shd w:val="clear" w:color="auto" w:fill="FFFFFF"/>
+        </w:rPr>
+        <w:t>Implicit wait</w:t>
+      </w:r>
+    </w:p>
+    <w:p>
+      <w:pPr>
+        <w:spacing w:after="0" w:line="240" w:lineRule="auto"/>
+        <w:rPr>
+          <w:rFonts w:ascii="Courier New" w:hAnsi="Courier New" w:cs="Courier New"/>
+          <w:color w:val="000000"/>
+          <w:sz w:val="20"/>
+          <w:szCs w:val="20"/>
+          <w:shd w:val="clear" w:color="auto" w:fill="E8F2FE"/>
+        </w:rPr>
+      </w:pPr>
+      <w:proofErr w:type="spellStart"/>
+      <w:r>
+        <w:rPr>
+          <w:rFonts w:ascii="Courier New" w:hAnsi="Courier New" w:cs="Courier New"/>
+          <w:color w:val="6A3E3E"/>
+          <w:sz w:val="20"/>
+          <w:szCs w:val="20"/>
+          <w:shd w:val="clear" w:color="auto" w:fill="E8F2FE"/>
+        </w:rPr>
+        <w:t>d</w:t>
+      </w:r>
+      <w:r>
+        <w:rPr>
+          <w:rFonts w:ascii="Courier New" w:hAnsi="Courier New" w:cs="Courier New"/>
+          <w:color w:val="000000"/>
+          <w:sz w:val="20"/>
+          <w:szCs w:val="20"/>
+          <w:shd w:val="clear" w:color="auto" w:fill="E8F2FE"/>
+        </w:rPr>
+        <w:t>.manage</w:t>
+      </w:r>
+      <w:proofErr w:type="spellEnd"/>
+      <w:r>
+        <w:rPr>
+          <w:rFonts w:ascii="Courier New" w:hAnsi="Courier New" w:cs="Courier New"/>
+          <w:color w:val="000000"/>
+          <w:sz w:val="20"/>
+          <w:szCs w:val="20"/>
+          <w:shd w:val="clear" w:color="auto" w:fill="E8F2FE"/>
+        </w:rPr>
+        <w:t>(</w:t>
+      </w:r>
+      <w:proofErr w:type="gramStart"/>
+      <w:r>
+        <w:rPr>
+          <w:rFonts w:ascii="Courier New" w:hAnsi="Courier New" w:cs="Courier New"/>
+          <w:color w:val="000000"/>
+          <w:sz w:val="20"/>
+          <w:szCs w:val="20"/>
+          <w:shd w:val="clear" w:color="auto" w:fill="E8F2FE"/>
+        </w:rPr>
+        <w:t>).timeouts</w:t>
+      </w:r>
+      <w:proofErr w:type="gramEnd"/>
+      <w:r>
+        <w:rPr>
+          <w:rFonts w:ascii="Courier New" w:hAnsi="Courier New" w:cs="Courier New"/>
+          <w:color w:val="000000"/>
+          <w:sz w:val="20"/>
+          <w:szCs w:val="20"/>
+          <w:shd w:val="clear" w:color="auto" w:fill="E8F2FE"/>
+        </w:rPr>
+        <w:t>().</w:t>
+      </w:r>
+      <w:proofErr w:type="spellStart"/>
+      <w:r>
+        <w:rPr>
+          <w:rFonts w:ascii="Courier New" w:hAnsi="Courier New" w:cs="Courier New"/>
+          <w:color w:val="000000"/>
+          <w:sz w:val="20"/>
+          <w:szCs w:val="20"/>
+          <w:shd w:val="clear" w:color="auto" w:fill="E8F2FE"/>
+        </w:rPr>
+        <w:t>implicitlyWait</w:t>
+      </w:r>
+      <w:proofErr w:type="spellEnd"/>
+      <w:r>
+        <w:rPr>
+          <w:rFonts w:ascii="Courier New" w:hAnsi="Courier New" w:cs="Courier New"/>
+          <w:color w:val="000000"/>
+          <w:sz w:val="20"/>
+          <w:szCs w:val="20"/>
+          <w:shd w:val="clear" w:color="auto" w:fill="E8F2FE"/>
+        </w:rPr>
+        <w:t>(</w:t>
+      </w:r>
+      <w:proofErr w:type="spellStart"/>
+      <w:r>
+        <w:rPr>
+          <w:rFonts w:ascii="Courier New" w:hAnsi="Courier New" w:cs="Courier New"/>
+          <w:color w:val="000000"/>
+          <w:sz w:val="20"/>
+          <w:szCs w:val="20"/>
+          <w:shd w:val="clear" w:color="auto" w:fill="E8F2FE"/>
+        </w:rPr>
+        <w:t>Duration.</w:t>
+      </w:r>
+      <w:r>
+        <w:rPr>
+          <w:rFonts w:ascii="Courier New" w:hAnsi="Courier New" w:cs="Courier New"/>
+          <w:i/>
+          <w:iCs/>
+          <w:color w:val="000000"/>
+          <w:sz w:val="20"/>
+          <w:szCs w:val="20"/>
+          <w:shd w:val="clear" w:color="auto" w:fill="E8F2FE"/>
+        </w:rPr>
+        <w:t>ofSeconds</w:t>
+      </w:r>
+      <w:proofErr w:type="spellEnd"/>
+      <w:r>
+        <w:rPr>
+          <w:rFonts w:ascii="Courier New" w:hAnsi="Courier New" w:cs="Courier New"/>
+          <w:color w:val="000000"/>
+          <w:sz w:val="20"/>
+          <w:szCs w:val="20"/>
+          <w:shd w:val="clear" w:color="auto" w:fill="E8F2FE"/>
+        </w:rPr>
+        <w:t>(5));</w:t>
+      </w:r>
+    </w:p>
+    <w:p>
+      <w:pPr>
+        <w:spacing w:after="0" w:line="240" w:lineRule="auto"/>
+        <w:rPr>
+          <w:rFonts w:ascii="Courier New" w:hAnsi="Courier New" w:cs="Courier New"/>
+          <w:color w:val="000000"/>
+          <w:sz w:val="20"/>
+          <w:szCs w:val="20"/>
+          <w:shd w:val="clear" w:color="auto" w:fill="E8F2FE"/>
+        </w:rPr>
+      </w:pPr>
+    </w:p>
+    <w:p>
+      <w:pPr>
+        <w:spacing w:after="0" w:line="240" w:lineRule="auto"/>
+        <w:rPr>
+          <w:rFonts w:ascii="Courier New" w:hAnsi="Courier New" w:cs="Courier New"/>
+          <w:color w:val="000000"/>
+          <w:sz w:val="20"/>
+          <w:szCs w:val="20"/>
+          <w:shd w:val="clear" w:color="auto" w:fill="E8F2FE"/>
+        </w:rPr>
+      </w:pPr>
+      <w:r>
+        <w:rPr>
+          <w:rFonts w:ascii="Courier New" w:hAnsi="Courier New" w:cs="Courier New"/>
+          <w:color w:val="FF0000"/>
+          <w:sz w:val="20"/>
+          <w:szCs w:val="20"/>
+        </w:rPr>
+        <w:t>//</w:t>
+      </w:r>
+      <w:r>
+        <w:rPr>
+          <w:rFonts w:ascii="Courier New" w:hAnsi="Courier New" w:cs="Courier New"/>
+          <w:color w:val="FF0000"/>
+          <w:sz w:val="20"/>
+          <w:szCs w:val="20"/>
+        </w:rPr>
+        <w:t>no such element: Unable to locate element</w:t>
+      </w:r>
+    </w:p>
+    <w:p>
+      <w:pPr>
+        <w:spacing w:after="0" w:line="240" w:lineRule="auto"/>
+        <w:rPr>
+          <w:rFonts w:ascii="Courier New" w:hAnsi="Courier New" w:cs="Courier New"/>
+          <w:color w:val="000000"/>
+          <w:sz w:val="20"/>
+          <w:szCs w:val="20"/>
+          <w:shd w:val="clear" w:color="auto" w:fill="E8F2FE"/>
+        </w:rPr>
+      </w:pPr>
+    </w:p>
+    <w:p>
+      <w:pPr>
+        <w:spacing w:after="0" w:line="240" w:lineRule="auto"/>
+        <w:rPr>
+          <w:rFonts w:ascii="Courier New" w:hAnsi="Courier New" w:cs="Courier New"/>
+          <w:color w:val="000000"/>
+          <w:sz w:val="20"/>
+          <w:szCs w:val="20"/>
+          <w:shd w:val="clear" w:color="auto" w:fill="E8F2FE"/>
+        </w:rPr>
+      </w:pPr>
+      <w:r>
+        <w:rPr>
+          <w:rFonts w:ascii="Courier New" w:hAnsi="Courier New" w:cs="Courier New"/>
+          <w:color w:val="000000"/>
+          <w:sz w:val="20"/>
+          <w:szCs w:val="20"/>
+          <w:shd w:val="clear" w:color="auto" w:fill="E8F2FE"/>
+        </w:rPr>
+        <w:t>features:</w:t>
+      </w:r>
+    </w:p>
+    <w:p>
+      <w:pPr>
+        <w:spacing w:after="0" w:line="240" w:lineRule="auto"/>
+        <w:rPr>
+          <w:rFonts w:ascii="Courier New" w:hAnsi="Courier New" w:cs="Courier New"/>
+          <w:color w:val="000000"/>
+          <w:sz w:val="20"/>
+          <w:szCs w:val="20"/>
+          <w:shd w:val="clear" w:color="auto" w:fill="E8F2FE"/>
+        </w:rPr>
+      </w:pPr>
+      <w:r>
+        <w:rPr>
+          <w:rFonts w:ascii="Courier New" w:hAnsi="Courier New" w:cs="Courier New"/>
+          <w:color w:val="000000"/>
+          <w:sz w:val="20"/>
+          <w:szCs w:val="20"/>
+          <w:shd w:val="clear" w:color="auto" w:fill="E8F2FE"/>
+        </w:rPr>
+        <w:t>It is a global wait</w:t>
+      </w:r>
+    </w:p>
+    <w:p>
+      <w:pPr>
+        <w:spacing w:after="0" w:line="240" w:lineRule="auto"/>
+        <w:rPr>
+          <w:rFonts w:ascii="Courier New" w:hAnsi="Courier New" w:cs="Courier New"/>
+          <w:color w:val="000000"/>
+          <w:sz w:val="20"/>
+          <w:szCs w:val="20"/>
+          <w:shd w:val="clear" w:color="auto" w:fill="E8F2FE"/>
+        </w:rPr>
+      </w:pPr>
+      <w:r>
+        <w:rPr>
+          <w:rFonts w:ascii="Courier New" w:hAnsi="Courier New" w:cs="Courier New"/>
+          <w:color w:val="000000"/>
+          <w:sz w:val="20"/>
+          <w:szCs w:val="20"/>
+          <w:shd w:val="clear" w:color="auto" w:fill="E8F2FE"/>
+        </w:rPr>
+        <w:t>It will act as soon as the element is available</w:t>
+      </w:r>
+    </w:p>
+    <w:p>
+      <w:pPr>
+        <w:spacing w:after="0" w:line="240" w:lineRule="auto"/>
+        <w:rPr>
+          <w:rFonts w:ascii="Courier New" w:hAnsi="Courier New" w:cs="Courier New"/>
+          <w:color w:val="000000"/>
+          <w:sz w:val="20"/>
+          <w:szCs w:val="20"/>
+          <w:shd w:val="clear" w:color="auto" w:fill="E8F2FE"/>
+        </w:rPr>
+      </w:pPr>
+      <w:r>
+        <w:rPr>
+          <w:rFonts w:ascii="Courier New" w:hAnsi="Courier New" w:cs="Courier New"/>
+          <w:color w:val="000000"/>
+          <w:sz w:val="20"/>
+          <w:szCs w:val="20"/>
+          <w:shd w:val="clear" w:color="auto" w:fill="E8F2FE"/>
+        </w:rPr>
+        <w:t>Declaring once is enough</w:t>
+      </w:r>
+    </w:p>
+    <w:p>
+      <w:pPr>
+        <w:spacing w:after="0" w:line="240" w:lineRule="auto"/>
+        <w:rPr>
+          <w:rFonts w:cstheme="minorHAnsi"/>
+          <w:sz w:val="24"/>
+          <w:szCs w:val="24"/>
+          <w:shd w:val="clear" w:color="auto" w:fill="FFFFFF"/>
+        </w:rPr>
+      </w:pPr>
+    </w:p>
+    <w:p>
+      <w:pPr>
+        <w:spacing w:after="0" w:line="240" w:lineRule="auto"/>
+        <w:rPr>
+          <w:rFonts w:cstheme="minorHAnsi"/>
+          <w:sz w:val="24"/>
+          <w:szCs w:val="24"/>
+          <w:shd w:val="clear" w:color="auto" w:fill="FFFFFF"/>
+        </w:rPr>
+      </w:pPr>
+    </w:p>
+    <w:p>
+      <w:pPr>
+        <w:spacing w:after="0" w:line="240" w:lineRule="auto"/>
+        <w:rPr>
+          <w:rFonts w:cstheme="minorHAnsi"/>
+          <w:sz w:val="24"/>
+          <w:szCs w:val="24"/>
+          <w:shd w:val="clear" w:color="auto" w:fill="FFFFFF"/>
+        </w:rPr>
+      </w:pPr>
+      <w:r>
+        <w:rPr>
+          <w:rFonts w:cstheme="minorHAnsi"/>
+          <w:sz w:val="24"/>
+          <w:szCs w:val="24"/>
+          <w:shd w:val="clear" w:color="auto" w:fill="FFFFFF"/>
+        </w:rPr>
+        <w:t>Explicit wait:</w:t>
+      </w:r>
+    </w:p>
+    <w:p>
+      <w:pPr>
+        <w:spacing w:after="0" w:line="240" w:lineRule="auto"/>
+        <w:rPr>
+          <w:rFonts w:cstheme="minorHAnsi"/>
+          <w:sz w:val="24"/>
+          <w:szCs w:val="24"/>
+          <w:shd w:val="clear" w:color="auto" w:fill="FFFFFF"/>
+        </w:rPr>
+      </w:pPr>
+      <w:r>
+        <w:rPr>
+          <w:rFonts w:cstheme="minorHAnsi"/>
+          <w:sz w:val="24"/>
+          <w:szCs w:val="24"/>
+          <w:shd w:val="clear" w:color="auto" w:fill="FFFFFF"/>
+        </w:rPr>
+        <w:t xml:space="preserve">Hyderabad </w:t>
+      </w:r>
+      <w:proofErr w:type="gramStart"/>
+      <w:r>
+        <w:rPr>
+          <w:rFonts w:cstheme="minorHAnsi"/>
+          <w:sz w:val="24"/>
+          <w:szCs w:val="24"/>
+          <w:shd w:val="clear" w:color="auto" w:fill="FFFFFF"/>
+        </w:rPr>
+        <w:t>=  100</w:t>
+      </w:r>
+      <w:proofErr w:type="gramEnd"/>
+      <w:r>
+        <w:rPr>
+          <w:rFonts w:cstheme="minorHAnsi"/>
+          <w:sz w:val="24"/>
+          <w:szCs w:val="24"/>
+          <w:shd w:val="clear" w:color="auto" w:fill="FFFFFF"/>
+        </w:rPr>
+        <w:t xml:space="preserve"> hotels</w:t>
+      </w:r>
+    </w:p>
+    <w:p>
+      <w:pPr>
+        <w:spacing w:after="0" w:line="240" w:lineRule="auto"/>
+        <w:rPr>
+          <w:rFonts w:cstheme="minorHAnsi"/>
+          <w:sz w:val="24"/>
+          <w:szCs w:val="24"/>
+          <w:shd w:val="clear" w:color="auto" w:fill="FFFFFF"/>
+        </w:rPr>
+      </w:pPr>
+      <w:r>
+        <w:rPr>
+          <w:rFonts w:cstheme="minorHAnsi"/>
+          <w:sz w:val="24"/>
+          <w:szCs w:val="24"/>
+          <w:shd w:val="clear" w:color="auto" w:fill="FFFFFF"/>
+        </w:rPr>
+        <w:t>Bangalore = 500</w:t>
+      </w:r>
+    </w:p>
+    <w:p>
+      <w:pPr>
+        <w:spacing w:after="0" w:line="240" w:lineRule="auto"/>
+        <w:rPr>
+          <w:rFonts w:cstheme="minorHAnsi"/>
+          <w:sz w:val="24"/>
+          <w:szCs w:val="24"/>
+          <w:shd w:val="clear" w:color="auto" w:fill="FFFFFF"/>
+        </w:rPr>
+      </w:pPr>
+      <w:r>
+        <w:rPr>
+          <w:rFonts w:cstheme="minorHAnsi"/>
+          <w:sz w:val="24"/>
+          <w:szCs w:val="24"/>
+          <w:shd w:val="clear" w:color="auto" w:fill="FFFFFF"/>
+        </w:rPr>
+        <w:t>Mumbai = 1000</w:t>
+      </w:r>
+    </w:p>
+    <w:p>
+      <w:pPr>
+        <w:spacing w:after="0" w:line="240" w:lineRule="auto"/>
+        <w:rPr>
+          <w:rFonts w:cstheme="minorHAnsi"/>
+          <w:sz w:val="24"/>
+          <w:szCs w:val="24"/>
+          <w:shd w:val="clear" w:color="auto" w:fill="FFFFFF"/>
+        </w:rPr>
+      </w:pPr>
+      <w:proofErr w:type="gramStart"/>
+      <w:r>
+        <w:rPr>
+          <w:rFonts w:cstheme="minorHAnsi"/>
+          <w:sz w:val="24"/>
+          <w:szCs w:val="24"/>
+          <w:shd w:val="clear" w:color="auto" w:fill="FFFFFF"/>
+        </w:rPr>
+        <w:lastRenderedPageBreak/>
+        <w:t>Feature :</w:t>
+      </w:r>
+      <w:proofErr w:type="gramEnd"/>
+    </w:p>
+    <w:p>
+      <w:pPr>
+        <w:spacing w:after="0" w:line="240" w:lineRule="auto"/>
+        <w:rPr>
+          <w:rFonts w:cstheme="minorHAnsi"/>
+          <w:sz w:val="24"/>
+          <w:szCs w:val="24"/>
+          <w:shd w:val="clear" w:color="auto" w:fill="FFFFFF"/>
+        </w:rPr>
+      </w:pPr>
+      <w:r>
+        <w:rPr>
+          <w:rFonts w:cstheme="minorHAnsi"/>
+          <w:sz w:val="24"/>
+          <w:szCs w:val="24"/>
+          <w:shd w:val="clear" w:color="auto" w:fill="FFFFFF"/>
+        </w:rPr>
+        <w:t>Is applicable only for one element</w:t>
+      </w:r>
+    </w:p>
+    <w:p>
+      <w:pPr>
+        <w:spacing w:after="0" w:line="240" w:lineRule="auto"/>
+        <w:rPr>
+          <w:rFonts w:cstheme="minorHAnsi"/>
+          <w:sz w:val="24"/>
+          <w:szCs w:val="24"/>
+          <w:shd w:val="clear" w:color="auto" w:fill="FFFFFF"/>
+        </w:rPr>
+      </w:pPr>
+      <w:r>
+        <w:rPr>
+          <w:rFonts w:cstheme="minorHAnsi"/>
+          <w:sz w:val="24"/>
+          <w:szCs w:val="24"/>
+          <w:shd w:val="clear" w:color="auto" w:fill="FFFFFF"/>
+        </w:rPr>
+        <w:t>Element take maximum time</w:t>
+      </w:r>
+    </w:p>
     <w:sectPr>
       <w:pgSz w:w="11906" w:h="16838"/>
       <w:pgMar w:top="1440" w:right="1440" w:bottom="1440" w:left="1440" w:header="708" w:footer="708" w:gutter="0"/>
@@ -5125,6 +6527,26 @@
     <w:name w:val="Normal"/>
     <w:qFormat/>
   </w:style>
+  <w:style w:type="paragraph" w:styleId="Heading4">
+    <w:name w:val="heading 4"/>
+    <w:basedOn w:val="Normal"/>
+    <w:link w:val="Heading4Char"/>
+    <w:uiPriority w:val="9"/>
+    <w:qFormat/>
+    <w:rsid w:val="00C412BD"/>
+    <w:pPr>
+      <w:spacing w:before="100" w:beforeAutospacing="1" w:after="100" w:afterAutospacing="1" w:line="240" w:lineRule="auto"/>
+      <w:outlineLvl w:val="3"/>
+    </w:pPr>
+    <w:rPr>
+      <w:rFonts w:ascii="Times New Roman" w:eastAsia="Times New Roman" w:hAnsi="Times New Roman" w:cs="Times New Roman"/>
+      <w:b/>
+      <w:bCs/>
+      <w:sz w:val="24"/>
+      <w:szCs w:val="24"/>
+      <w:lang w:eastAsia="en-IN"/>
+    </w:rPr>
+  </w:style>
   <w:style w:type="character" w:default="1" w:styleId="DefaultParagraphFont">
     <w:name w:val="Default Paragraph Font"/>
     <w:uiPriority w:val="1"/>
@@ -5172,6 +6594,21 @@
     <w:name w:val="webkit-html-attribute-value"/>
     <w:basedOn w:val="DefaultParagraphFont"/>
     <w:rsid w:val="00912669"/>
+  </w:style>
+  <w:style w:type="character" w:customStyle="1" w:styleId="Heading4Char">
+    <w:name w:val="Heading 4 Char"/>
+    <w:basedOn w:val="DefaultParagraphFont"/>
+    <w:link w:val="Heading4"/>
+    <w:uiPriority w:val="9"/>
+    <w:rsid w:val="00C412BD"/>
+    <w:rPr>
+      <w:rFonts w:ascii="Times New Roman" w:eastAsia="Times New Roman" w:hAnsi="Times New Roman" w:cs="Times New Roman"/>
+      <w:b/>
+      <w:bCs/>
+      <w:sz w:val="24"/>
+      <w:szCs w:val="24"/>
+      <w:lang w:eastAsia="en-IN"/>
+    </w:rPr>
   </w:style>
 </w:styles>
 </file>

</xml_diff>